<commit_message>
20190309 on the train
</commit_message>
<xml_diff>
--- a/3月2日必须完成的第三章工作.docx
+++ b/3月2日必须完成的第三章工作.docx
@@ -564,57 +564,81 @@
     </w:p>
     <w:p/>
     <w:p>
-      <w:r>
-        <w:rPr>
-          <w:rFonts w:hint="eastAsia"/>
+      <w:pPr>
+        <w:rPr>
+          <w:highlight w:val="blue"/>
+        </w:rPr>
+      </w:pPr>
+      <w:r>
+        <w:rPr>
+          <w:rFonts w:hint="eastAsia"/>
+          <w:highlight w:val="blue"/>
         </w:rPr>
         <w:t>对</w:t>
       </w:r>
       <w:r>
         <w:rPr>
           <w:rFonts w:hint="eastAsia"/>
+          <w:highlight w:val="blue"/>
         </w:rPr>
         <w:t>3.1</w:t>
       </w:r>
       <w:r>
         <w:rPr>
           <w:rFonts w:hint="eastAsia"/>
+          <w:highlight w:val="blue"/>
         </w:rPr>
         <w:t>节</w:t>
       </w:r>
       <w:r>
+        <w:rPr>
+          <w:highlight w:val="blue"/>
+        </w:rPr>
         <w:t>中对目标分析</w:t>
       </w:r>
       <w:r>
         <w:rPr>
           <w:rFonts w:hint="eastAsia"/>
+          <w:highlight w:val="blue"/>
         </w:rPr>
         <w:t>进行</w:t>
       </w:r>
       <w:r>
+        <w:rPr>
+          <w:highlight w:val="blue"/>
+        </w:rPr>
         <w:t>分析的结果</w:t>
       </w:r>
       <w:r>
         <w:rPr>
           <w:rFonts w:hint="eastAsia"/>
+          <w:highlight w:val="blue"/>
         </w:rPr>
         <w:t>，</w:t>
       </w:r>
       <w:r>
+        <w:rPr>
+          <w:highlight w:val="blue"/>
+        </w:rPr>
         <w:t>进行统一的分析和归纳，</w:t>
       </w:r>
       <w:r>
         <w:rPr>
           <w:rFonts w:hint="eastAsia"/>
+          <w:highlight w:val="blue"/>
         </w:rPr>
         <w:t>仍然</w:t>
       </w:r>
       <w:r>
+        <w:rPr>
+          <w:highlight w:val="blue"/>
+        </w:rPr>
         <w:t>按照分类，得出以下的证据性要</w:t>
       </w:r>
       <w:r>
         <w:rPr>
           <w:rFonts w:hint="eastAsia"/>
+          <w:highlight w:val="blue"/>
         </w:rPr>
         <w:t>求。</w:t>
       </w:r>
@@ -627,23 +651,34 @@
           <w:numId w:val="3"/>
         </w:numPr>
         <w:ind w:firstLineChars="0"/>
+        <w:rPr>
+          <w:highlight w:val="blue"/>
+        </w:rPr>
       </w:pPr>
       <w:r>
         <w:rPr>
           <w:rFonts w:hint="eastAsia"/>
+          <w:highlight w:val="blue"/>
         </w:rPr>
         <w:t>人工</w:t>
       </w:r>
       <w:r>
+        <w:rPr>
+          <w:highlight w:val="blue"/>
+        </w:rPr>
         <w:t>进行审查</w:t>
       </w:r>
       <w:r>
         <w:rPr>
           <w:rFonts w:hint="eastAsia"/>
+          <w:highlight w:val="blue"/>
         </w:rPr>
         <w:t>的</w:t>
       </w:r>
       <w:r>
+        <w:rPr>
+          <w:highlight w:val="blue"/>
+        </w:rPr>
         <w:t>部分</w:t>
       </w:r>
     </w:p>
@@ -655,14 +690,21 @@
           <w:numId w:val="3"/>
         </w:numPr>
         <w:ind w:firstLineChars="0"/>
+        <w:rPr>
+          <w:highlight w:val="blue"/>
+        </w:rPr>
       </w:pPr>
       <w:r>
         <w:rPr>
           <w:rFonts w:hint="eastAsia"/>
+          <w:highlight w:val="blue"/>
         </w:rPr>
         <w:t>根据</w:t>
       </w:r>
       <w:r>
+        <w:rPr>
+          <w:highlight w:val="blue"/>
+        </w:rPr>
         <w:t>流程进行审查的部分</w:t>
       </w:r>
     </w:p>
@@ -674,18 +716,31 @@
           <w:numId w:val="3"/>
         </w:numPr>
         <w:ind w:firstLineChars="0"/>
+        <w:rPr>
+          <w:highlight w:val="blue"/>
+        </w:rPr>
       </w:pPr>
       <w:r>
         <w:rPr>
           <w:rFonts w:hint="eastAsia"/>
+          <w:highlight w:val="blue"/>
         </w:rPr>
         <w:t>根据</w:t>
       </w:r>
       <w:r>
+        <w:rPr>
+          <w:highlight w:val="blue"/>
+        </w:rPr>
         <w:t>配置项数据审查的部分</w:t>
       </w:r>
     </w:p>
-    <w:p/>
+    <w:p>
+      <w:pPr>
+        <w:rPr>
+          <w:highlight w:val="blue"/>
+        </w:rPr>
+      </w:pPr>
+    </w:p>
     <w:tbl>
       <w:tblPr>
         <w:tblStyle w:val="a7"/>
@@ -702,13 +757,22 @@
             <w:tcW w:w="1242" w:type="dxa"/>
           </w:tcPr>
           <w:p>
+            <w:pPr>
+              <w:rPr>
+                <w:highlight w:val="blue"/>
+              </w:rPr>
+            </w:pPr>
             <w:r>
               <w:rPr>
                 <w:rFonts w:hint="eastAsia"/>
+                <w:highlight w:val="blue"/>
               </w:rPr>
               <w:t>人工</w:t>
             </w:r>
             <w:r>
+              <w:rPr>
+                <w:highlight w:val="blue"/>
+              </w:rPr>
               <w:t>进行审查的部分</w:t>
             </w:r>
           </w:p>
@@ -717,7 +781,13 @@
           <w:tcPr>
             <w:tcW w:w="7054" w:type="dxa"/>
           </w:tcPr>
-          <w:p/>
+          <w:p>
+            <w:pPr>
+              <w:rPr>
+                <w:highlight w:val="blue"/>
+              </w:rPr>
+            </w:pPr>
+          </w:p>
         </w:tc>
       </w:tr>
       <w:tr>
@@ -729,13 +799,22 @@
             <w:tcW w:w="1242" w:type="dxa"/>
           </w:tcPr>
           <w:p>
+            <w:pPr>
+              <w:rPr>
+                <w:highlight w:val="blue"/>
+              </w:rPr>
+            </w:pPr>
             <w:r>
               <w:rPr>
                 <w:rFonts w:hint="eastAsia"/>
+                <w:highlight w:val="blue"/>
               </w:rPr>
               <w:t>流程</w:t>
             </w:r>
             <w:r>
+              <w:rPr>
+                <w:highlight w:val="blue"/>
+              </w:rPr>
               <w:t>审查</w:t>
             </w:r>
           </w:p>
@@ -744,7 +823,13 @@
           <w:tcPr>
             <w:tcW w:w="7054" w:type="dxa"/>
           </w:tcPr>
-          <w:p/>
+          <w:p>
+            <w:pPr>
+              <w:rPr>
+                <w:highlight w:val="blue"/>
+              </w:rPr>
+            </w:pPr>
+          </w:p>
         </w:tc>
       </w:tr>
       <w:tr>
@@ -756,10 +841,14 @@
             <w:r>
               <w:rPr>
                 <w:rFonts w:hint="eastAsia"/>
+                <w:highlight w:val="blue"/>
               </w:rPr>
               <w:t>配置项</w:t>
             </w:r>
             <w:r>
+              <w:rPr>
+                <w:highlight w:val="blue"/>
+              </w:rPr>
               <w:t>具体数据</w:t>
             </w:r>
           </w:p>
@@ -867,71 +956,35 @@
           <w:rFonts w:ascii="Times New Roman" w:hAnsi="Times New Roman" w:hint="eastAsia"/>
           <w:szCs w:val="21"/>
         </w:rPr>
-        <w:t>种生命周期数据（</w:t>
-      </w:r>
-      <w:r>
-        <w:rPr>
-          <w:rFonts w:ascii="Times New Roman" w:hAnsi="Times New Roman"/>
-          <w:szCs w:val="21"/>
-        </w:rPr>
-        <w:fldChar w:fldCharType="begin"/>
-      </w:r>
-      <w:r>
-        <w:rPr>
-          <w:rFonts w:ascii="Times New Roman" w:hAnsi="Times New Roman"/>
-          <w:szCs w:val="21"/>
-        </w:rPr>
-        <w:instrText xml:space="preserve"> </w:instrText>
+        <w:t>种生命周期数据</w:t>
       </w:r>
       <w:r>
         <w:rPr>
           <w:rFonts w:ascii="Times New Roman" w:hAnsi="Times New Roman" w:hint="eastAsia"/>
           <w:szCs w:val="21"/>
         </w:rPr>
-        <w:instrText>REF _Ref471744298 \h</w:instrText>
-      </w:r>
-      <w:r>
-        <w:rPr>
-          <w:rFonts w:ascii="Times New Roman" w:hAnsi="Times New Roman"/>
-          <w:szCs w:val="21"/>
-        </w:rPr>
-        <w:instrText xml:space="preserve">  \* MERGEFORMAT </w:instrText>
-      </w:r>
-      <w:r>
-        <w:rPr>
-          <w:rFonts w:ascii="Times New Roman" w:hAnsi="Times New Roman"/>
-          <w:szCs w:val="21"/>
-        </w:rPr>
-      </w:r>
-      <w:r>
-        <w:rPr>
-          <w:rFonts w:ascii="Times New Roman" w:hAnsi="Times New Roman"/>
-          <w:szCs w:val="21"/>
-        </w:rPr>
-        <w:fldChar w:fldCharType="separate"/>
-      </w:r>
-      <w:r>
-        <w:rPr>
-          <w:rFonts w:ascii="Times New Roman" w:hAnsi="Times New Roman" w:hint="eastAsia"/>
-          <w:b/>
-          <w:bCs/>
-          <w:szCs w:val="21"/>
-        </w:rPr>
-        <w:t>未找到引用源。</w:t>
-      </w:r>
-      <w:r>
-        <w:rPr>
-          <w:rFonts w:ascii="Times New Roman" w:hAnsi="Times New Roman"/>
-          <w:szCs w:val="21"/>
-        </w:rPr>
-        <w:fldChar w:fldCharType="end"/>
+        <w:t>，如表</w:t>
       </w:r>
       <w:r>
         <w:rPr>
           <w:rFonts w:ascii="Times New Roman" w:hAnsi="Times New Roman" w:hint="eastAsia"/>
           <w:szCs w:val="21"/>
         </w:rPr>
-        <w:t>），按照标准要求，所有标准要求的软件生命周期数据都应该被标识。也就是说开发过程中至少应该将这</w:t>
+        <w:t>（）</w:t>
+      </w:r>
+      <w:r>
+        <w:rPr>
+          <w:rFonts w:ascii="Times New Roman" w:hAnsi="Times New Roman" w:hint="eastAsia"/>
+          <w:szCs w:val="21"/>
+        </w:rPr>
+        <w:t>所示</w:t>
+      </w:r>
+      <w:r>
+        <w:rPr>
+          <w:rFonts w:ascii="Times New Roman" w:hAnsi="Times New Roman" w:hint="eastAsia"/>
+          <w:szCs w:val="21"/>
+        </w:rPr>
+        <w:t>，按照标准要求，所有标准要求的软件生命周期数据都应该被标识。也就是说开发过程中至少应该将这</w:t>
       </w:r>
       <w:r>
         <w:rPr>
@@ -989,7 +1042,36 @@
           <w:rFonts w:ascii="Times New Roman" w:hAnsi="Times New Roman" w:hint="eastAsia"/>
           <w:szCs w:val="21"/>
         </w:rPr>
-        <w:t>在实际的适航软件开发中，目前大部分的生命周期数据材料都是以文本的方式提供的，这使得直接使用该生命周期数据材料进行自动审定的工作是难以开展的，即使是由专家进行审定，也必然由于数据庞杂且不规范，提高了审定的难度，也降低了审定效率和效果。</w:t>
+        <w:t>在实际的适航软件开发中，目前大部分的生命周期数据材料都是以文本的方式提供的，</w:t>
+      </w:r>
+      <w:r>
+        <w:rPr>
+          <w:rFonts w:ascii="Times New Roman" w:hAnsi="Times New Roman" w:hint="eastAsia"/>
+          <w:szCs w:val="21"/>
+          <w:highlight w:val="yellow"/>
+        </w:rPr>
+        <w:t>引用文献（）</w:t>
+      </w:r>
+      <w:r>
+        <w:rPr>
+          <w:rFonts w:ascii="Times New Roman" w:hAnsi="Times New Roman" w:hint="eastAsia"/>
+          <w:szCs w:val="21"/>
+        </w:rPr>
+        <w:t>这使得直接使用该生命周期数据材料进行自动审定的工作是难以开展，即使是由专家进行审定，也必然由于数据庞杂且不规范，</w:t>
+      </w:r>
+      <w:r>
+        <w:rPr>
+          <w:rFonts w:ascii="Times New Roman" w:hAnsi="Times New Roman" w:hint="eastAsia"/>
+          <w:szCs w:val="21"/>
+        </w:rPr>
+        <w:t>增加了审定的难度，降低</w:t>
+      </w:r>
+      <w:r>
+        <w:rPr>
+          <w:rFonts w:ascii="Times New Roman" w:hAnsi="Times New Roman" w:hint="eastAsia"/>
+          <w:szCs w:val="21"/>
+        </w:rPr>
+        <w:t>审定效率和效果。</w:t>
       </w:r>
     </w:p>
     <w:p/>
@@ -1989,6 +2071,12 @@
         </w:rPr>
         <w:t>最佳实践提出的数据项与数据元</w:t>
       </w:r>
+      <w:r>
+        <w:rPr>
+          <w:rFonts w:hint="eastAsia"/>
+        </w:rPr>
+        <w:t>（小标题考虑去掉）</w:t>
+      </w:r>
     </w:p>
     <w:p>
       <w:pPr>
@@ -2009,14 +2097,182 @@
         <w:rPr>
           <w:rFonts w:ascii="Times New Roman" w:hAnsi="Times New Roman" w:hint="eastAsia"/>
         </w:rPr>
-        <w:t>根据最佳实践提出的数据项管理的要求，将管理的配置项分为了数据元与数据项，</w:t>
+        <w:t>根据最佳实践</w:t>
+      </w:r>
+      <w:r>
+        <w:rPr>
+          <w:rFonts w:ascii="Times New Roman" w:hAnsi="Times New Roman" w:hint="eastAsia"/>
+        </w:rPr>
+        <w:t>（</w:t>
+      </w:r>
+      <w:r>
+        <w:rPr>
+          <w:rFonts w:ascii="Times New Roman" w:hAnsi="Times New Roman" w:hint="eastAsia"/>
+          <w:highlight w:val="yellow"/>
+        </w:rPr>
+        <w:t>引用文献</w:t>
+      </w:r>
+      <w:r>
+        <w:rPr>
+          <w:rFonts w:ascii="Times New Roman" w:hAnsi="Times New Roman" w:hint="eastAsia"/>
+        </w:rPr>
+        <w:t>）</w:t>
+      </w:r>
+      <w:r>
+        <w:rPr>
+          <w:rFonts w:ascii="Times New Roman" w:hAnsi="Times New Roman" w:hint="eastAsia"/>
+        </w:rPr>
+        <w:t>提出的</w:t>
+      </w:r>
+      <w:r>
+        <w:rPr>
+          <w:rFonts w:ascii="Times New Roman" w:hAnsi="Times New Roman" w:hint="eastAsia"/>
+        </w:rPr>
+        <w:t>对</w:t>
+      </w:r>
+      <w:r>
+        <w:rPr>
+          <w:rFonts w:ascii="Times New Roman" w:hAnsi="Times New Roman" w:hint="eastAsia"/>
+        </w:rPr>
+        <w:t>数据项管理的要求，将管理的配置项分为了数据</w:t>
+      </w:r>
+      <w:r>
+        <w:rPr>
+          <w:rFonts w:ascii="Times New Roman" w:hAnsi="Times New Roman" w:hint="eastAsia"/>
+        </w:rPr>
+        <w:t>项与数据元</w:t>
+      </w:r>
+      <w:r>
+        <w:rPr>
+          <w:rFonts w:ascii="Times New Roman" w:hAnsi="Times New Roman" w:hint="eastAsia"/>
+        </w:rPr>
+        <w:t>，</w:t>
       </w:r>
       <w:r>
         <w:rPr>
           <w:rFonts w:ascii="Times New Roman" w:hAnsi="Times New Roman" w:hint="eastAsia"/>
           <w:szCs w:val="21"/>
         </w:rPr>
-        <w:t>数据项实质是生命周期数据被标识为配置项后，对配置项进行分类的结果，是为了方便对生命周期数据进行管理而进行的细化。数据元则是更为喜欢的生命周期数据元素。最佳实践识别的数据项见表（）。</w:t>
+        <w:t>数据项实质是在标准确定的</w:t>
+      </w:r>
+      <w:r>
+        <w:rPr>
+          <w:rFonts w:ascii="Times New Roman" w:hAnsi="Times New Roman" w:hint="eastAsia"/>
+          <w:szCs w:val="21"/>
+        </w:rPr>
+        <w:t>22</w:t>
+      </w:r>
+      <w:r>
+        <w:rPr>
+          <w:rFonts w:ascii="Times New Roman" w:hAnsi="Times New Roman" w:hint="eastAsia"/>
+          <w:szCs w:val="21"/>
+        </w:rPr>
+        <w:t>种生命周期数据为配置项的基础上，对</w:t>
+      </w:r>
+      <w:r>
+        <w:rPr>
+          <w:rFonts w:ascii="Times New Roman" w:hAnsi="Times New Roman" w:hint="eastAsia"/>
+          <w:szCs w:val="21"/>
+        </w:rPr>
+        <w:t>生命周期数据</w:t>
+      </w:r>
+      <w:r>
+        <w:rPr>
+          <w:rFonts w:ascii="Times New Roman" w:hAnsi="Times New Roman" w:hint="eastAsia"/>
+          <w:szCs w:val="21"/>
+        </w:rPr>
+        <w:t>细化</w:t>
+      </w:r>
+      <w:r>
+        <w:rPr>
+          <w:rFonts w:ascii="Times New Roman" w:hAnsi="Times New Roman" w:hint="eastAsia"/>
+          <w:szCs w:val="21"/>
+        </w:rPr>
+        <w:t>并且标识</w:t>
+      </w:r>
+      <w:r>
+        <w:rPr>
+          <w:rFonts w:ascii="Times New Roman" w:hAnsi="Times New Roman" w:hint="eastAsia"/>
+          <w:szCs w:val="21"/>
+        </w:rPr>
+        <w:t>的</w:t>
+      </w:r>
+      <w:r>
+        <w:rPr>
+          <w:rFonts w:ascii="Times New Roman" w:hAnsi="Times New Roman" w:hint="eastAsia"/>
+          <w:szCs w:val="21"/>
+        </w:rPr>
+        <w:t>结果，是为了方便对生命周期数据进行管理而进行的</w:t>
+      </w:r>
+      <w:r>
+        <w:rPr>
+          <w:rFonts w:ascii="Times New Roman" w:hAnsi="Times New Roman" w:hint="eastAsia"/>
+          <w:szCs w:val="21"/>
+        </w:rPr>
+        <w:t>规范</w:t>
+      </w:r>
+      <w:r>
+        <w:rPr>
+          <w:rFonts w:ascii="Times New Roman" w:hAnsi="Times New Roman" w:hint="eastAsia"/>
+          <w:szCs w:val="21"/>
+        </w:rPr>
+        <w:t>。数据元则是</w:t>
+      </w:r>
+      <w:r>
+        <w:rPr>
+          <w:rFonts w:ascii="Times New Roman" w:hAnsi="Times New Roman" w:hint="eastAsia"/>
+          <w:szCs w:val="21"/>
+        </w:rPr>
+        <w:t>对数据项进一步细化后的元素</w:t>
+      </w:r>
+      <w:r>
+        <w:rPr>
+          <w:rFonts w:ascii="Times New Roman" w:hAnsi="Times New Roman" w:hint="eastAsia"/>
+          <w:szCs w:val="21"/>
+        </w:rPr>
+        <w:t>。最佳实践识别的数据</w:t>
+      </w:r>
+      <w:r>
+        <w:rPr>
+          <w:rFonts w:ascii="Times New Roman" w:hAnsi="Times New Roman" w:hint="eastAsia"/>
+          <w:szCs w:val="21"/>
+        </w:rPr>
+        <w:t>项共计</w:t>
+      </w:r>
+      <w:r>
+        <w:rPr>
+          <w:rFonts w:ascii="Times New Roman" w:hAnsi="Times New Roman" w:hint="eastAsia"/>
+          <w:szCs w:val="21"/>
+        </w:rPr>
+        <w:t>55</w:t>
+      </w:r>
+      <w:r>
+        <w:rPr>
+          <w:rFonts w:ascii="Times New Roman" w:hAnsi="Times New Roman" w:hint="eastAsia"/>
+          <w:szCs w:val="21"/>
+        </w:rPr>
+        <w:t>种，如</w:t>
+      </w:r>
+      <w:r>
+        <w:rPr>
+          <w:rFonts w:ascii="Times New Roman" w:hAnsi="Times New Roman" w:hint="eastAsia"/>
+          <w:szCs w:val="21"/>
+        </w:rPr>
+        <w:t>表（）</w:t>
+      </w:r>
+      <w:r>
+        <w:rPr>
+          <w:rFonts w:ascii="Times New Roman" w:hAnsi="Times New Roman" w:hint="eastAsia"/>
+          <w:szCs w:val="21"/>
+        </w:rPr>
+        <w:t>所示</w:t>
+      </w:r>
+      <w:r>
+        <w:rPr>
+          <w:rFonts w:ascii="Times New Roman" w:hAnsi="Times New Roman" w:hint="eastAsia"/>
+          <w:szCs w:val="21"/>
+        </w:rPr>
+        <w:t>。</w:t>
       </w:r>
     </w:p>
     <w:p>
@@ -2321,6 +2577,7 @@
                 <w:rFonts w:ascii="Times New Roman" w:hAnsi="Times New Roman" w:hint="eastAsia"/>
                 <w:szCs w:val="21"/>
               </w:rPr>
+              <w:lastRenderedPageBreak/>
               <w:t>D-05</w:t>
             </w:r>
             <w:r>
@@ -2377,7 +2634,6 @@
                 <w:rFonts w:ascii="Times New Roman" w:hAnsi="Times New Roman" w:hint="eastAsia"/>
                 <w:szCs w:val="21"/>
               </w:rPr>
-              <w:lastRenderedPageBreak/>
               <w:t>D-06</w:t>
             </w:r>
             <w:r>
@@ -3761,12 +4017,21 @@
     <w:p>
       <w:pPr>
         <w:pStyle w:val="4"/>
+        <w:rPr>
+          <w:rFonts w:hint="eastAsia"/>
+        </w:rPr>
       </w:pPr>
       <w:r>
         <w:rPr>
           <w:rFonts w:hint="eastAsia"/>
         </w:rPr>
         <w:t xml:space="preserve">3.3.3 </w:t>
+      </w:r>
+      <w:r>
+        <w:rPr>
+          <w:rFonts w:hint="eastAsia"/>
+        </w:rPr>
+        <w:t>统一</w:t>
       </w:r>
       <w:r>
         <w:rPr>
@@ -3776,17 +4041,214 @@
       </w:r>
     </w:p>
     <w:p>
-      <w:r>
-        <w:rPr>
-          <w:rFonts w:hint="eastAsia"/>
-        </w:rPr>
-        <w:t>为了能够对变更流程中的适航符合性要求进行验证，本文根据上一小节的分析结果，对变更流程中需要使用到的数据项进行了筛选与分类，并对需要数据元级别数据信息的数据进行了数据元的确定与分类。</w:t>
-      </w:r>
-      <w:r>
-        <w:rPr>
-          <w:rFonts w:hint="eastAsia"/>
-        </w:rPr>
-        <w:t xml:space="preserve"> </w:t>
+      <w:pPr>
+        <w:ind w:firstLineChars="200" w:firstLine="420"/>
+      </w:pPr>
+      <w:r>
+        <w:rPr>
+          <w:rFonts w:hint="eastAsia"/>
+        </w:rPr>
+        <w:t>对于</w:t>
+      </w:r>
+      <w:r>
+        <w:rPr>
+          <w:rFonts w:hint="eastAsia"/>
+        </w:rPr>
+        <w:t>提出的</w:t>
+      </w:r>
+      <w:r>
+        <w:rPr>
+          <w:rFonts w:hint="eastAsia"/>
+        </w:rPr>
+        <w:t>55</w:t>
+      </w:r>
+      <w:r>
+        <w:rPr>
+          <w:rFonts w:hint="eastAsia"/>
+        </w:rPr>
+        <w:t>种数据项</w:t>
+      </w:r>
+      <w:r>
+        <w:rPr>
+          <w:rFonts w:hint="eastAsia"/>
+        </w:rPr>
+        <w:t>，</w:t>
+      </w:r>
+      <w:r>
+        <w:rPr>
+          <w:rFonts w:hint="eastAsia"/>
+        </w:rPr>
+        <w:t>最佳实践</w:t>
+      </w:r>
+      <w:r>
+        <w:rPr>
+          <w:rFonts w:hint="eastAsia"/>
+        </w:rPr>
+        <w:t>明确</w:t>
+      </w:r>
+      <w:r>
+        <w:rPr>
+          <w:rFonts w:hint="eastAsia"/>
+        </w:rPr>
+        <w:t>仅作为参考，并不作为对于需识别数据项的硬性要求，对于数据元的规定</w:t>
+      </w:r>
+      <w:r>
+        <w:rPr>
+          <w:rFonts w:hint="eastAsia"/>
+        </w:rPr>
+        <w:t>，则只进行了示例性说明</w:t>
+      </w:r>
+      <w:r>
+        <w:rPr>
+          <w:rFonts w:hint="eastAsia"/>
+        </w:rPr>
+        <w:t>，</w:t>
+      </w:r>
+      <w:r>
+        <w:rPr>
+          <w:rFonts w:hint="eastAsia"/>
+          <w:highlight w:val="blue"/>
+        </w:rPr>
+        <w:t>如</w:t>
+      </w:r>
+      <w:r>
+        <w:rPr>
+          <w:rFonts w:hint="eastAsia"/>
+        </w:rPr>
+        <w:t xml:space="preserve">  </w:t>
+      </w:r>
+      <w:r>
+        <w:rPr>
+          <w:rFonts w:hint="eastAsia"/>
+        </w:rPr>
+        <w:t>指</w:t>
+      </w:r>
+      <w:r>
+        <w:rPr>
+          <w:rFonts w:hint="eastAsia"/>
+        </w:rPr>
+        <w:t>出数据元的管理应使用专业的配置管理软件。本文为了研究如何对变更流程中的适航符合性要求进行验证，</w:t>
+      </w:r>
+      <w:r>
+        <w:rPr>
+          <w:rFonts w:hint="eastAsia"/>
+        </w:rPr>
+        <w:t>根据上一小节的分析结果，对变更流程中需要使用到的数据项</w:t>
+      </w:r>
+      <w:r>
+        <w:rPr>
+          <w:rFonts w:hint="eastAsia"/>
+        </w:rPr>
+        <w:t>进行了筛选与分类，并对需要数据元级别数据信息的数据进行了</w:t>
+      </w:r>
+      <w:r>
+        <w:rPr>
+          <w:rFonts w:hint="eastAsia"/>
+        </w:rPr>
+        <w:t>确定与分类</w:t>
+      </w:r>
+      <w:r>
+        <w:rPr>
+          <w:rFonts w:hint="eastAsia"/>
+        </w:rPr>
+        <w:t>。</w:t>
+      </w:r>
+    </w:p>
+    <w:p>
+      <w:pPr>
+        <w:rPr>
+          <w:rFonts w:hint="eastAsia"/>
+        </w:rPr>
+      </w:pPr>
+      <w:r>
+        <w:t>需要说明的是</w:t>
+      </w:r>
+      <w:r>
+        <w:rPr>
+          <w:rFonts w:hint="eastAsia"/>
+        </w:rPr>
+        <w:t>，</w:t>
+      </w:r>
+      <w:r>
+        <w:t>本文提出的变更流程的数据元</w:t>
+      </w:r>
+      <w:r>
+        <w:rPr>
+          <w:rFonts w:hint="eastAsia"/>
+        </w:rPr>
+        <w:t>，作为</w:t>
+      </w:r>
+      <w:r>
+        <w:rPr>
+          <w:rFonts w:hint="eastAsia"/>
+        </w:rPr>
+        <w:t>对流程中的关键要素进行研究</w:t>
+      </w:r>
+      <w:r>
+        <w:rPr>
+          <w:rFonts w:hint="eastAsia"/>
+        </w:rPr>
+        <w:t>的数据基础，在</w:t>
+      </w:r>
+      <w:r>
+        <w:rPr>
+          <w:rFonts w:hint="eastAsia"/>
+        </w:rPr>
+        <w:t>实际研发</w:t>
+      </w:r>
+      <w:r>
+        <w:rPr>
+          <w:rFonts w:hint="eastAsia"/>
+        </w:rPr>
+        <w:t>工作确定</w:t>
+      </w:r>
+      <w:r>
+        <w:rPr>
+          <w:rFonts w:hint="eastAsia"/>
+        </w:rPr>
+        <w:t>的数据元</w:t>
+      </w:r>
+      <w:r>
+        <w:rPr>
+          <w:rFonts w:hint="eastAsia"/>
+        </w:rPr>
+        <w:t>不一定与此完全一致，</w:t>
+      </w:r>
+      <w:r>
+        <w:rPr>
+          <w:rFonts w:hint="eastAsia"/>
+        </w:rPr>
+        <w:t>仅作为参考</w:t>
+      </w:r>
+      <w:r>
+        <w:rPr>
+          <w:rFonts w:hint="eastAsia"/>
+        </w:rPr>
+        <w:t>使用</w:t>
+      </w:r>
+      <w:r>
+        <w:rPr>
+          <w:rFonts w:hint="eastAsia"/>
+        </w:rPr>
+        <w:t>。</w:t>
+      </w:r>
+      <w:r>
+        <w:rPr>
+          <w:rFonts w:hint="eastAsia"/>
+        </w:rPr>
+        <w:t>在审定工作中，审定的配置项粒度的大小要</w:t>
+      </w:r>
+      <w:r>
+        <w:rPr>
+          <w:rFonts w:hint="eastAsia"/>
+        </w:rPr>
+        <w:t>根据研发方提供的生命周期数据</w:t>
+      </w:r>
+      <w:r>
+        <w:rPr>
+          <w:rFonts w:hint="eastAsia"/>
+        </w:rPr>
+        <w:t>情况确定。</w:t>
       </w:r>
     </w:p>
     <w:p/>
@@ -3795,50 +4257,25 @@
         <w:rPr>
           <w:rFonts w:hint="eastAsia"/>
         </w:rPr>
-        <w:t>根据为了便于后期研究的使用（需求程度不同的生命周期数据，需要细化的数据元不同），</w:t>
-      </w:r>
-    </w:p>
-    <w:p/>
-    <w:p/>
-    <w:p>
-      <w:pPr>
-        <w:ind w:left="1890" w:hangingChars="900" w:hanging="1890"/>
-      </w:pPr>
-      <w:r>
-        <w:rPr>
-          <w:rFonts w:hint="eastAsia"/>
-        </w:rPr>
-        <w:t xml:space="preserve">      </w:t>
-      </w:r>
-      <w:r>
-        <w:rPr>
-          <w:rFonts w:hint="eastAsia"/>
-        </w:rPr>
-        <w:t>分类：</w:t>
-      </w:r>
-      <w:r>
-        <w:rPr>
-          <w:rFonts w:hint="eastAsia"/>
-        </w:rPr>
-        <w:t>1.</w:t>
-      </w:r>
-      <w:r>
-        <w:rPr>
-          <w:rFonts w:hint="eastAsia"/>
-        </w:rPr>
-        <w:t>配置管理记录相关等</w:t>
-      </w:r>
-      <w:r>
-        <w:rPr>
-          <w:rFonts w:hint="eastAsia"/>
-        </w:rPr>
-        <w:t>。</w:t>
-      </w:r>
-      <w:r>
-        <w:rPr>
-          <w:rFonts w:hint="eastAsia"/>
-        </w:rPr>
-        <w:t>确定用于多个变更执行时的相互顺序</w:t>
+        <w:t xml:space="preserve">    </w:t>
+      </w:r>
+      <w:r>
+        <w:rPr>
+          <w:rFonts w:hint="eastAsia"/>
+        </w:rPr>
+        <w:t>变更管理相关数据项和数据元列表与分类如表（）所示。</w:t>
+      </w:r>
+      <w:r>
+        <w:rPr>
+          <w:rFonts w:hint="eastAsia"/>
+        </w:rPr>
+        <w:t>由于</w:t>
+      </w:r>
+      <w:r>
+        <w:rPr>
+          <w:rFonts w:hint="eastAsia"/>
+        </w:rPr>
+        <w:t>本研究是面向配置管理过程，而配置管理过程贯穿于整个软件研发流程，涉及到了所有的生命周期过程和数据，因此，根据生命周期数据与配置管理过程的相关性程度，对其进行了分类，并进行分类了不同程度的细化要求。</w:t>
       </w:r>
     </w:p>
     <w:p>
@@ -3846,100 +4283,28 @@
         <w:rPr>
           <w:rFonts w:hint="eastAsia"/>
         </w:rPr>
-        <w:t xml:space="preserve">            2.</w:t>
-      </w:r>
-      <w:r>
-        <w:rPr>
-          <w:rFonts w:hint="eastAsia"/>
-        </w:rPr>
-        <w:t>变更管理流程</w:t>
-      </w:r>
-      <w:r>
-        <w:rPr>
-          <w:rFonts w:hint="eastAsia"/>
-        </w:rPr>
-        <w:t>审定</w:t>
-      </w:r>
-      <w:r>
-        <w:rPr>
-          <w:rFonts w:hint="eastAsia"/>
-        </w:rPr>
-        <w:t>相关的关键数据。</w:t>
+        <w:lastRenderedPageBreak/>
+        <w:t xml:space="preserve">     </w:t>
       </w:r>
     </w:p>
     <w:p>
-      <w:pPr>
-        <w:ind w:firstLineChars="600" w:firstLine="1260"/>
-      </w:pPr>
-      <w:r>
-        <w:rPr>
-          <w:rFonts w:hint="eastAsia"/>
-        </w:rPr>
-        <w:t>3.</w:t>
-      </w:r>
-      <w:r>
-        <w:rPr>
-          <w:rFonts w:hint="eastAsia"/>
-        </w:rPr>
-        <w:t>变更管理变更内容符合性进行审定的数据。</w:t>
-      </w:r>
-    </w:p>
-    <w:p>
-      <w:r>
-        <w:rPr>
-          <w:rFonts w:hint="eastAsia"/>
-        </w:rPr>
-        <w:t xml:space="preserve">            4.</w:t>
-      </w:r>
-      <w:r>
-        <w:rPr>
-          <w:rFonts w:hint="eastAsia"/>
-        </w:rPr>
-        <w:t>其他受控生命周期数据</w:t>
-      </w:r>
-    </w:p>
-    <w:p>
-      <w:r>
-        <w:rPr>
-          <w:rFonts w:hint="eastAsia"/>
-        </w:rPr>
-        <w:t xml:space="preserve">            5.</w:t>
-      </w:r>
-      <w:r>
-        <w:rPr>
-          <w:rFonts w:hint="eastAsia"/>
-        </w:rPr>
-        <w:t>配置管理</w:t>
-      </w:r>
-      <w:r>
-        <w:rPr>
-          <w:rFonts w:hint="eastAsia"/>
-        </w:rPr>
-        <w:t>纪实</w:t>
-      </w:r>
-      <w:r>
-        <w:rPr>
-          <w:rFonts w:hint="eastAsia"/>
-        </w:rPr>
-        <w:t>发布的信息等</w:t>
-      </w:r>
-    </w:p>
-    <w:p>
-      <w:r>
-        <w:rPr>
-          <w:rFonts w:hint="eastAsia"/>
-        </w:rPr>
-        <w:t xml:space="preserve">            </w:t>
-      </w:r>
-    </w:p>
-    <w:p/>
-    <w:p/>
-    <w:p>
-      <w:r>
-        <w:rPr>
-          <w:rFonts w:hint="eastAsia"/>
-        </w:rPr>
-        <w:t>具体数据项及数据元分类及需求见表（）。</w:t>
+      <w:r>
+        <w:rPr>
+          <w:rFonts w:hint="eastAsia"/>
+        </w:rPr>
+        <w:t>具体数据项及数据元分类及</w:t>
+      </w:r>
+      <w:r>
+        <w:rPr>
+          <w:rFonts w:hint="eastAsia"/>
+        </w:rPr>
+        <w:t>要求</w:t>
+      </w:r>
+      <w:r>
+        <w:rPr>
+          <w:rFonts w:hint="eastAsia"/>
+        </w:rPr>
+        <w:t>见表（）。</w:t>
       </w:r>
     </w:p>
     <w:p/>
@@ -7475,7 +7840,79 @@
         <w:rPr>
           <w:rFonts w:hint="eastAsia"/>
         </w:rPr>
-        <w:t>的模型提供对生命周期数据形式和内容的需求，而且对于形式随意，难以使用的研发方提供的生命周期数据，既不符合标准关于提供易于使用的生命周期数据的要求，更加难以应用于审定的工作，因此，研发方也可参照此数据项及数据元要求，对生命周期数据进行记录与归档整理时，尽量做好分类与标注工作，为审定提供便于使用的生命周期数据。</w:t>
+        <w:t>的模型提供对生命周期数据形式和内容的需求</w:t>
+      </w:r>
+      <w:r>
+        <w:rPr>
+          <w:rFonts w:hint="eastAsia"/>
+        </w:rPr>
+        <w:t>。</w:t>
+      </w:r>
+      <w:r>
+        <w:rPr>
+          <w:rFonts w:hint="eastAsia"/>
+        </w:rPr>
+        <w:t>对于</w:t>
+      </w:r>
+      <w:r>
+        <w:rPr>
+          <w:rFonts w:hint="eastAsia"/>
+        </w:rPr>
+        <w:t>研发方提供的</w:t>
+      </w:r>
+      <w:r>
+        <w:rPr>
+          <w:rFonts w:hint="eastAsia"/>
+        </w:rPr>
+        <w:t>形式随意，难以使用的生命周期数据，既不符合标准关于提供易于使用的生命周期数据的要求，更加难以</w:t>
+      </w:r>
+      <w:r>
+        <w:rPr>
+          <w:rFonts w:hint="eastAsia"/>
+        </w:rPr>
+        <w:t>对其进行</w:t>
+      </w:r>
+      <w:r>
+        <w:rPr>
+          <w:rFonts w:hint="eastAsia"/>
+        </w:rPr>
+        <w:t>审定</w:t>
+      </w:r>
+      <w:r>
+        <w:rPr>
+          <w:rFonts w:hint="eastAsia"/>
+        </w:rPr>
+        <w:t>工作，因此，研发方</w:t>
+      </w:r>
+      <w:r>
+        <w:rPr>
+          <w:rFonts w:hint="eastAsia"/>
+        </w:rPr>
+        <w:t>可参</w:t>
+      </w:r>
+      <w:r>
+        <w:rPr>
+          <w:rFonts w:hint="eastAsia"/>
+        </w:rPr>
+        <w:t>照此数据项及数据元要求，对生命周期数据进行记录与归档整理时，</w:t>
+      </w:r>
+      <w:r>
+        <w:rPr>
+          <w:rFonts w:hint="eastAsia"/>
+        </w:rPr>
+        <w:t>做好分类与标注工作，为审定</w:t>
+      </w:r>
+      <w:r>
+        <w:rPr>
+          <w:rFonts w:hint="eastAsia"/>
+        </w:rPr>
+        <w:t>工作提供易于</w:t>
+      </w:r>
+      <w:r>
+        <w:rPr>
+          <w:rFonts w:hint="eastAsia"/>
+        </w:rPr>
+        <w:t>使用的生命周期数据。</w:t>
       </w:r>
     </w:p>
     <w:p>
@@ -7586,65 +8023,64 @@
         <w:pStyle w:val="a3"/>
         <w:spacing w:line="360" w:lineRule="exact"/>
         <w:rPr>
-          <w:rFonts w:asciiTheme="minorEastAsia" w:eastAsiaTheme="minorEastAsia" w:hAnsiTheme="minorEastAsia"/>
-          <w:szCs w:val="24"/>
+          <w:highlight w:val="cyan"/>
         </w:rPr>
       </w:pPr>
       <w:r>
         <w:rPr>
-          <w:rFonts w:asciiTheme="minorEastAsia" w:eastAsiaTheme="minorEastAsia" w:hAnsiTheme="minorEastAsia" w:hint="eastAsia"/>
-          <w:szCs w:val="24"/>
+          <w:rFonts w:hint="eastAsia"/>
         </w:rPr>
         <w:t>本节主要根据GSN</w:t>
       </w:r>
       <w:r>
-        <w:rPr>
-          <w:rFonts w:asciiTheme="minorEastAsia" w:eastAsiaTheme="minorEastAsia" w:hAnsiTheme="minorEastAsia"/>
-          <w:szCs w:val="24"/>
-        </w:rPr>
         <w:t>分析</w:t>
       </w:r>
       <w:r>
         <w:rPr>
-          <w:rFonts w:asciiTheme="minorEastAsia" w:eastAsiaTheme="minorEastAsia" w:hAnsiTheme="minorEastAsia" w:hint="eastAsia"/>
-          <w:szCs w:val="24"/>
+          <w:rFonts w:hint="eastAsia"/>
         </w:rPr>
         <w:t>目标</w:t>
       </w:r>
       <w:r>
-        <w:rPr>
-          <w:rFonts w:asciiTheme="minorEastAsia" w:eastAsiaTheme="minorEastAsia" w:hAnsiTheme="minorEastAsia"/>
-          <w:szCs w:val="24"/>
-        </w:rPr>
         <w:t>所得出</w:t>
       </w:r>
       <w:r>
         <w:rPr>
-          <w:rFonts w:asciiTheme="minorEastAsia" w:eastAsiaTheme="minorEastAsia" w:hAnsiTheme="minorEastAsia" w:hint="eastAsia"/>
-          <w:szCs w:val="24"/>
+          <w:rFonts w:hint="eastAsia"/>
         </w:rPr>
         <w:t>底层</w:t>
       </w:r>
       <w:r>
-        <w:rPr>
-          <w:rFonts w:asciiTheme="minorEastAsia" w:eastAsiaTheme="minorEastAsia" w:hAnsiTheme="minorEastAsia"/>
-          <w:szCs w:val="24"/>
-        </w:rPr>
         <w:t>目标中对变更</w:t>
       </w:r>
       <w:r>
         <w:rPr>
-          <w:rFonts w:asciiTheme="minorEastAsia" w:eastAsiaTheme="minorEastAsia" w:hAnsiTheme="minorEastAsia" w:hint="eastAsia"/>
-          <w:szCs w:val="24"/>
+          <w:rFonts w:hint="eastAsia"/>
         </w:rPr>
         <w:t>流程</w:t>
       </w:r>
       <w:r>
-        <w:rPr>
-          <w:rFonts w:asciiTheme="minorEastAsia" w:eastAsiaTheme="minorEastAsia" w:hAnsiTheme="minorEastAsia"/>
-          <w:szCs w:val="24"/>
-        </w:rPr>
-        <w:t>相关的目标要求，提出统一变更流程。</w:t>
+        <w:t>相关的目标要求，</w:t>
+      </w:r>
+      <w:r>
+        <w:rPr>
+          <w:highlight w:val="cyan"/>
+        </w:rPr>
+        <w:t>提出</w:t>
+      </w:r>
+      <w:proofErr w:type="gramStart"/>
+      <w:r>
+        <w:rPr>
+          <w:highlight w:val="cyan"/>
+        </w:rPr>
+        <w:t>该统一</w:t>
+      </w:r>
+      <w:proofErr w:type="gramEnd"/>
+      <w:r>
+        <w:rPr>
+          <w:highlight w:val="cyan"/>
+        </w:rPr>
+        <w:t>变更流程。</w:t>
       </w:r>
     </w:p>
     <w:p>
@@ -7652,606 +8088,1789 @@
         <w:pStyle w:val="a3"/>
         <w:spacing w:line="360" w:lineRule="exact"/>
         <w:rPr>
-          <w:rFonts w:asciiTheme="minorEastAsia" w:eastAsiaTheme="minorEastAsia" w:hAnsiTheme="minorEastAsia" w:hint="eastAsia"/>
-          <w:szCs w:val="24"/>
+          <w:highlight w:val="cyan"/>
         </w:rPr>
       </w:pPr>
       <w:r>
         <w:rPr>
-          <w:rFonts w:asciiTheme="minorEastAsia" w:eastAsiaTheme="minorEastAsia" w:hAnsiTheme="minorEastAsia" w:hint="eastAsia"/>
-          <w:szCs w:val="24"/>
-        </w:rPr>
-        <w:t>根据3.1节</w:t>
-      </w:r>
-      <w:r>
-        <w:rPr>
-          <w:rFonts w:asciiTheme="minorEastAsia" w:eastAsiaTheme="minorEastAsia" w:hAnsiTheme="minorEastAsia"/>
-          <w:szCs w:val="24"/>
+          <w:rFonts w:hint="eastAsia"/>
+          <w:highlight w:val="cyan"/>
+        </w:rPr>
+        <w:t>根据</w:t>
+      </w:r>
+      <w:r>
+        <w:rPr>
+          <w:highlight w:val="cyan"/>
         </w:rPr>
         <w:t>对Do178c</w:t>
       </w:r>
       <w:r>
         <w:rPr>
-          <w:rFonts w:asciiTheme="minorEastAsia" w:eastAsiaTheme="minorEastAsia" w:hAnsiTheme="minorEastAsia" w:hint="eastAsia"/>
-          <w:szCs w:val="24"/>
+          <w:rFonts w:hint="eastAsia"/>
+          <w:highlight w:val="cyan"/>
         </w:rPr>
         <w:t>的</w:t>
       </w:r>
       <w:r>
         <w:rPr>
-          <w:rFonts w:asciiTheme="minorEastAsia" w:eastAsiaTheme="minorEastAsia" w:hAnsiTheme="minorEastAsia"/>
-          <w:szCs w:val="24"/>
+          <w:highlight w:val="cyan"/>
         </w:rPr>
         <w:t>分析</w:t>
       </w:r>
       <w:r>
         <w:rPr>
-          <w:rFonts w:asciiTheme="minorEastAsia" w:eastAsiaTheme="minorEastAsia" w:hAnsiTheme="minorEastAsia" w:hint="eastAsia"/>
-          <w:szCs w:val="24"/>
+          <w:rFonts w:hint="eastAsia"/>
+          <w:highlight w:val="cyan"/>
         </w:rPr>
         <w:t>结果</w:t>
       </w:r>
       <w:r>
         <w:rPr>
-          <w:rFonts w:asciiTheme="minorEastAsia" w:eastAsiaTheme="minorEastAsia" w:hAnsiTheme="minorEastAsia"/>
-          <w:szCs w:val="24"/>
-        </w:rPr>
-        <w:t>，特别是对变更流程相关证据的需求作为依据，</w:t>
-      </w:r>
-      <w:r>
-        <w:rPr>
-          <w:rFonts w:asciiTheme="minorEastAsia" w:eastAsiaTheme="minorEastAsia" w:hAnsiTheme="minorEastAsia" w:hint="eastAsia"/>
-          <w:szCs w:val="24"/>
+          <w:highlight w:val="cyan"/>
+        </w:rPr>
+        <w:t>，特别是对证据需求的作为依据，</w:t>
+      </w:r>
+      <w:r>
+        <w:rPr>
+          <w:rFonts w:hint="eastAsia"/>
+          <w:highlight w:val="cyan"/>
         </w:rPr>
         <w:t>结合2.</w:t>
       </w:r>
       <w:r>
         <w:rPr>
-          <w:rFonts w:asciiTheme="minorEastAsia" w:eastAsiaTheme="minorEastAsia" w:hAnsiTheme="minorEastAsia"/>
-          <w:szCs w:val="24"/>
+          <w:highlight w:val="cyan"/>
         </w:rPr>
         <w:t>n</w:t>
       </w:r>
       <w:r>
         <w:rPr>
-          <w:rFonts w:asciiTheme="minorEastAsia" w:eastAsiaTheme="minorEastAsia" w:hAnsiTheme="minorEastAsia" w:hint="eastAsia"/>
-          <w:szCs w:val="24"/>
+          <w:rFonts w:hint="eastAsia"/>
+          <w:highlight w:val="cyan"/>
         </w:rPr>
         <w:t>节</w:t>
       </w:r>
       <w:r>
         <w:rPr>
-          <w:rFonts w:asciiTheme="minorEastAsia" w:eastAsiaTheme="minorEastAsia" w:hAnsiTheme="minorEastAsia"/>
-          <w:szCs w:val="24"/>
+          <w:highlight w:val="cyan"/>
         </w:rPr>
         <w:t>变更</w:t>
       </w:r>
       <w:r>
         <w:rPr>
-          <w:rFonts w:asciiTheme="minorEastAsia" w:eastAsiaTheme="minorEastAsia" w:hAnsiTheme="minorEastAsia" w:hint="eastAsia"/>
-          <w:szCs w:val="24"/>
+          <w:rFonts w:hint="eastAsia"/>
+          <w:highlight w:val="cyan"/>
         </w:rPr>
         <w:t>管理</w:t>
       </w:r>
       <w:r>
         <w:rPr>
-          <w:rFonts w:asciiTheme="minorEastAsia" w:eastAsiaTheme="minorEastAsia" w:hAnsiTheme="minorEastAsia"/>
-          <w:szCs w:val="24"/>
+          <w:highlight w:val="cyan"/>
         </w:rPr>
         <w:t>的基本概念和一般过程，提出一种</w:t>
       </w:r>
       <w:r>
         <w:rPr>
-          <w:rFonts w:asciiTheme="minorEastAsia" w:eastAsiaTheme="minorEastAsia" w:hAnsiTheme="minorEastAsia" w:hint="eastAsia"/>
-          <w:szCs w:val="24"/>
+          <w:rFonts w:hint="eastAsia"/>
+          <w:highlight w:val="cyan"/>
         </w:rPr>
         <w:t>用于适航审定</w:t>
       </w:r>
       <w:r>
         <w:rPr>
-          <w:rFonts w:asciiTheme="minorEastAsia" w:eastAsiaTheme="minorEastAsia" w:hAnsiTheme="minorEastAsia"/>
-          <w:szCs w:val="24"/>
+          <w:highlight w:val="cyan"/>
         </w:rPr>
         <w:t>的</w:t>
       </w:r>
       <w:r>
         <w:rPr>
-          <w:rFonts w:asciiTheme="minorEastAsia" w:eastAsiaTheme="minorEastAsia" w:hAnsiTheme="minorEastAsia" w:hint="eastAsia"/>
-          <w:szCs w:val="24"/>
+          <w:rFonts w:hint="eastAsia"/>
+          <w:highlight w:val="cyan"/>
         </w:rPr>
         <w:t>变更</w:t>
       </w:r>
       <w:r>
         <w:rPr>
-          <w:rFonts w:asciiTheme="minorEastAsia" w:eastAsiaTheme="minorEastAsia" w:hAnsiTheme="minorEastAsia"/>
-          <w:szCs w:val="24"/>
+          <w:highlight w:val="cyan"/>
         </w:rPr>
         <w:t>管理的</w:t>
       </w:r>
       <w:r>
         <w:rPr>
-          <w:rFonts w:asciiTheme="minorEastAsia" w:eastAsiaTheme="minorEastAsia" w:hAnsiTheme="minorEastAsia" w:hint="eastAsia"/>
-          <w:szCs w:val="24"/>
+          <w:rFonts w:hint="eastAsia"/>
+          <w:highlight w:val="cyan"/>
         </w:rPr>
         <w:t>流程</w:t>
       </w:r>
       <w:r>
         <w:rPr>
-          <w:rFonts w:asciiTheme="minorEastAsia" w:eastAsiaTheme="minorEastAsia" w:hAnsiTheme="minorEastAsia"/>
-          <w:szCs w:val="24"/>
-        </w:rPr>
-        <w:t>，在确定该流程的过程中</w:t>
-      </w:r>
-      <w:r>
-        <w:rPr>
-          <w:rFonts w:asciiTheme="minorEastAsia" w:eastAsiaTheme="minorEastAsia" w:hAnsiTheme="minorEastAsia" w:hint="eastAsia"/>
-          <w:szCs w:val="24"/>
-        </w:rPr>
-        <w:t>，</w:t>
-      </w:r>
-      <w:r>
-        <w:rPr>
-          <w:rFonts w:asciiTheme="minorEastAsia" w:eastAsiaTheme="minorEastAsia" w:hAnsiTheme="minorEastAsia"/>
-          <w:szCs w:val="24"/>
-        </w:rPr>
-        <w:t>考虑了两方面的因素</w:t>
-      </w:r>
-      <w:r>
-        <w:rPr>
-          <w:rFonts w:asciiTheme="minorEastAsia" w:eastAsiaTheme="minorEastAsia" w:hAnsiTheme="minorEastAsia" w:hint="eastAsia"/>
-          <w:szCs w:val="24"/>
-        </w:rPr>
-        <w:t>。第一，该流程必须</w:t>
-      </w:r>
-      <w:r>
-        <w:rPr>
-          <w:rFonts w:asciiTheme="minorEastAsia" w:eastAsiaTheme="minorEastAsia" w:hAnsiTheme="minorEastAsia"/>
-          <w:szCs w:val="24"/>
-        </w:rPr>
-        <w:t>包含Do178c</w:t>
-      </w:r>
-      <w:r>
-        <w:rPr>
-          <w:rFonts w:asciiTheme="minorEastAsia" w:eastAsiaTheme="minorEastAsia" w:hAnsiTheme="minorEastAsia" w:hint="eastAsia"/>
-          <w:szCs w:val="24"/>
-        </w:rPr>
-        <w:t>目标</w:t>
-      </w:r>
-      <w:r>
-        <w:rPr>
-          <w:rFonts w:asciiTheme="minorEastAsia" w:eastAsiaTheme="minorEastAsia" w:hAnsiTheme="minorEastAsia"/>
-          <w:szCs w:val="24"/>
-        </w:rPr>
-        <w:t>及过程中所涉及到的变更管理的流程要素及</w:t>
-      </w:r>
-      <w:r>
-        <w:rPr>
-          <w:rFonts w:asciiTheme="minorEastAsia" w:eastAsiaTheme="minorEastAsia" w:hAnsiTheme="minorEastAsia" w:hint="eastAsia"/>
-          <w:szCs w:val="24"/>
-        </w:rPr>
-        <w:t>生命</w:t>
-      </w:r>
-      <w:r>
-        <w:rPr>
-          <w:rFonts w:asciiTheme="minorEastAsia" w:eastAsiaTheme="minorEastAsia" w:hAnsiTheme="minorEastAsia"/>
-          <w:szCs w:val="24"/>
-        </w:rPr>
-        <w:t>周期数据的需求</w:t>
-      </w:r>
-      <w:r>
-        <w:rPr>
-          <w:rFonts w:asciiTheme="minorEastAsia" w:eastAsiaTheme="minorEastAsia" w:hAnsiTheme="minorEastAsia" w:hint="eastAsia"/>
-          <w:szCs w:val="24"/>
-        </w:rPr>
-        <w:t>。</w:t>
-      </w:r>
-      <w:r>
-        <w:rPr>
-          <w:rFonts w:asciiTheme="minorEastAsia" w:eastAsiaTheme="minorEastAsia" w:hAnsiTheme="minorEastAsia"/>
-          <w:szCs w:val="24"/>
-        </w:rPr>
-        <w:t>否则</w:t>
-      </w:r>
-      <w:r>
-        <w:rPr>
-          <w:rFonts w:asciiTheme="minorEastAsia" w:eastAsiaTheme="minorEastAsia" w:hAnsiTheme="minorEastAsia" w:hint="eastAsia"/>
-          <w:szCs w:val="24"/>
-        </w:rPr>
-        <w:t>不符合标准要求</w:t>
-      </w:r>
-      <w:r>
-        <w:rPr>
-          <w:rFonts w:asciiTheme="minorEastAsia" w:eastAsiaTheme="minorEastAsia" w:hAnsiTheme="minorEastAsia"/>
-          <w:szCs w:val="24"/>
-        </w:rPr>
-        <w:t>。第二</w:t>
-      </w:r>
-      <w:r>
-        <w:rPr>
-          <w:rFonts w:asciiTheme="minorEastAsia" w:eastAsiaTheme="minorEastAsia" w:hAnsiTheme="minorEastAsia" w:hint="eastAsia"/>
-          <w:szCs w:val="24"/>
-        </w:rPr>
-        <w:t>，该流程</w:t>
-      </w:r>
-      <w:r>
-        <w:rPr>
-          <w:rFonts w:asciiTheme="minorEastAsia" w:eastAsiaTheme="minorEastAsia" w:hAnsiTheme="minorEastAsia"/>
-          <w:szCs w:val="24"/>
-        </w:rPr>
-        <w:t>应该尽量简洁。</w:t>
-      </w:r>
-      <w:r>
-        <w:rPr>
-          <w:rFonts w:asciiTheme="minorEastAsia" w:eastAsiaTheme="minorEastAsia" w:hAnsiTheme="minorEastAsia" w:hint="eastAsia"/>
-          <w:szCs w:val="24"/>
-        </w:rPr>
-        <w:t>作为</w:t>
-      </w:r>
-      <w:r>
-        <w:rPr>
-          <w:rFonts w:asciiTheme="minorEastAsia" w:eastAsiaTheme="minorEastAsia" w:hAnsiTheme="minorEastAsia"/>
-          <w:szCs w:val="24"/>
-        </w:rPr>
-        <w:t>审定用流程，</w:t>
-      </w:r>
-      <w:r>
-        <w:rPr>
-          <w:rFonts w:asciiTheme="minorEastAsia" w:eastAsiaTheme="minorEastAsia" w:hAnsiTheme="minorEastAsia" w:hint="eastAsia"/>
-          <w:szCs w:val="24"/>
-        </w:rPr>
-        <w:t>应面向</w:t>
-      </w:r>
-      <w:r>
-        <w:rPr>
-          <w:rFonts w:asciiTheme="minorEastAsia" w:eastAsiaTheme="minorEastAsia" w:hAnsiTheme="minorEastAsia"/>
-          <w:szCs w:val="24"/>
-        </w:rPr>
-        <w:t>实际开发</w:t>
-      </w:r>
-      <w:r>
-        <w:rPr>
-          <w:rFonts w:asciiTheme="minorEastAsia" w:eastAsiaTheme="minorEastAsia" w:hAnsiTheme="minorEastAsia" w:hint="eastAsia"/>
-          <w:szCs w:val="24"/>
-        </w:rPr>
-        <w:t>工</w:t>
-      </w:r>
-      <w:r>
-        <w:rPr>
-          <w:rFonts w:asciiTheme="minorEastAsia" w:eastAsiaTheme="minorEastAsia" w:hAnsiTheme="minorEastAsia"/>
-          <w:szCs w:val="24"/>
-        </w:rPr>
-        <w:t>的，应</w:t>
-      </w:r>
-      <w:r>
-        <w:rPr>
-          <w:rFonts w:asciiTheme="minorEastAsia" w:eastAsiaTheme="minorEastAsia" w:hAnsiTheme="minorEastAsia" w:hint="eastAsia"/>
-          <w:szCs w:val="24"/>
-        </w:rPr>
-        <w:t>在要求其符合标准目标的</w:t>
-      </w:r>
-      <w:r>
-        <w:rPr>
-          <w:rFonts w:asciiTheme="minorEastAsia" w:eastAsiaTheme="minorEastAsia" w:hAnsiTheme="minorEastAsia"/>
-          <w:szCs w:val="24"/>
-        </w:rPr>
-        <w:t>基础上，不对开发流程提出与标</w:t>
-      </w:r>
-      <w:r>
-        <w:rPr>
-          <w:rFonts w:asciiTheme="minorEastAsia" w:eastAsiaTheme="minorEastAsia" w:hAnsiTheme="minorEastAsia"/>
-          <w:szCs w:val="24"/>
-        </w:rPr>
-        <w:lastRenderedPageBreak/>
-        <w:t>准中目标无关的要求和活动</w:t>
-      </w:r>
-      <w:r>
-        <w:rPr>
-          <w:rFonts w:asciiTheme="minorEastAsia" w:eastAsiaTheme="minorEastAsia" w:hAnsiTheme="minorEastAsia" w:hint="eastAsia"/>
-          <w:szCs w:val="24"/>
-        </w:rPr>
-        <w:t>。审定</w:t>
-      </w:r>
-      <w:r>
-        <w:rPr>
-          <w:rFonts w:asciiTheme="minorEastAsia" w:eastAsiaTheme="minorEastAsia" w:hAnsiTheme="minorEastAsia"/>
-          <w:szCs w:val="24"/>
-        </w:rPr>
-        <w:t>用流程过于复杂</w:t>
-      </w:r>
-      <w:r>
-        <w:rPr>
-          <w:rFonts w:asciiTheme="minorEastAsia" w:eastAsiaTheme="minorEastAsia" w:hAnsiTheme="minorEastAsia" w:hint="eastAsia"/>
-          <w:szCs w:val="24"/>
-        </w:rPr>
-        <w:t>，会导致</w:t>
-      </w:r>
-      <w:r>
-        <w:rPr>
-          <w:rFonts w:asciiTheme="minorEastAsia" w:eastAsiaTheme="minorEastAsia" w:hAnsiTheme="minorEastAsia"/>
-          <w:szCs w:val="24"/>
-        </w:rPr>
-        <w:t>对符合do178c标准</w:t>
-      </w:r>
-      <w:r>
-        <w:rPr>
-          <w:rFonts w:asciiTheme="minorEastAsia" w:eastAsiaTheme="minorEastAsia" w:hAnsiTheme="minorEastAsia" w:hint="eastAsia"/>
-          <w:szCs w:val="24"/>
-        </w:rPr>
-        <w:t>要求</w:t>
-      </w:r>
-      <w:r>
-        <w:rPr>
-          <w:rFonts w:asciiTheme="minorEastAsia" w:eastAsiaTheme="minorEastAsia" w:hAnsiTheme="minorEastAsia"/>
-          <w:szCs w:val="24"/>
-        </w:rPr>
-        <w:t>，但与</w:t>
-      </w:r>
-      <w:proofErr w:type="gramStart"/>
-      <w:r>
-        <w:rPr>
-          <w:rFonts w:asciiTheme="minorEastAsia" w:eastAsiaTheme="minorEastAsia" w:hAnsiTheme="minorEastAsia"/>
-          <w:szCs w:val="24"/>
-        </w:rPr>
-        <w:t>该复杂</w:t>
-      </w:r>
-      <w:proofErr w:type="gramEnd"/>
-      <w:r>
-        <w:rPr>
-          <w:rFonts w:asciiTheme="minorEastAsia" w:eastAsiaTheme="minorEastAsia" w:hAnsiTheme="minorEastAsia"/>
-          <w:szCs w:val="24"/>
-        </w:rPr>
-        <w:t>流程不兼容的研发流程无法进行审定</w:t>
-      </w:r>
-      <w:r>
-        <w:rPr>
-          <w:rFonts w:asciiTheme="minorEastAsia" w:eastAsiaTheme="minorEastAsia" w:hAnsiTheme="minorEastAsia" w:hint="eastAsia"/>
-          <w:szCs w:val="24"/>
-        </w:rPr>
-        <w:t>；</w:t>
-      </w:r>
-      <w:r>
-        <w:rPr>
-          <w:rFonts w:asciiTheme="minorEastAsia" w:eastAsiaTheme="minorEastAsia" w:hAnsiTheme="minorEastAsia"/>
-          <w:szCs w:val="24"/>
-        </w:rPr>
-        <w:t>第三</w:t>
-      </w:r>
-      <w:r>
-        <w:rPr>
-          <w:rFonts w:asciiTheme="minorEastAsia" w:eastAsiaTheme="minorEastAsia" w:hAnsiTheme="minorEastAsia" w:hint="eastAsia"/>
-          <w:szCs w:val="24"/>
-        </w:rPr>
-        <w:t>，</w:t>
-      </w:r>
-      <w:r>
-        <w:rPr>
-          <w:rFonts w:asciiTheme="minorEastAsia" w:eastAsiaTheme="minorEastAsia" w:hAnsiTheme="minorEastAsia"/>
-          <w:szCs w:val="24"/>
-        </w:rPr>
-        <w:t>该流程</w:t>
-      </w:r>
-      <w:r>
-        <w:rPr>
-          <w:rFonts w:asciiTheme="minorEastAsia" w:eastAsiaTheme="minorEastAsia" w:hAnsiTheme="minorEastAsia" w:hint="eastAsia"/>
-          <w:szCs w:val="24"/>
-        </w:rPr>
-        <w:t>强调</w:t>
-      </w:r>
-      <w:r>
-        <w:rPr>
-          <w:rFonts w:asciiTheme="minorEastAsia" w:eastAsiaTheme="minorEastAsia" w:hAnsiTheme="minorEastAsia"/>
-          <w:szCs w:val="24"/>
-        </w:rPr>
-        <w:t>的是过程而非方法</w:t>
-      </w:r>
-      <w:r>
-        <w:rPr>
-          <w:rFonts w:asciiTheme="minorEastAsia" w:eastAsiaTheme="minorEastAsia" w:hAnsiTheme="minorEastAsia" w:hint="eastAsia"/>
-          <w:szCs w:val="24"/>
-        </w:rPr>
-        <w:t>，与</w:t>
-      </w:r>
-      <w:r>
-        <w:rPr>
-          <w:rFonts w:asciiTheme="minorEastAsia" w:eastAsiaTheme="minorEastAsia" w:hAnsiTheme="minorEastAsia"/>
-          <w:szCs w:val="24"/>
-        </w:rPr>
-        <w:t>使用何种变更</w:t>
-      </w:r>
-      <w:r>
-        <w:rPr>
-          <w:rFonts w:asciiTheme="minorEastAsia" w:eastAsiaTheme="minorEastAsia" w:hAnsiTheme="minorEastAsia" w:hint="eastAsia"/>
-          <w:szCs w:val="24"/>
-        </w:rPr>
-        <w:t>管理</w:t>
-      </w:r>
-      <w:r>
-        <w:rPr>
-          <w:rFonts w:asciiTheme="minorEastAsia" w:eastAsiaTheme="minorEastAsia" w:hAnsiTheme="minorEastAsia"/>
-          <w:szCs w:val="24"/>
-        </w:rPr>
-        <w:t>工具无关。</w:t>
-      </w:r>
-      <w:r>
-        <w:rPr>
-          <w:rFonts w:asciiTheme="minorEastAsia" w:eastAsiaTheme="minorEastAsia" w:hAnsiTheme="minorEastAsia" w:hint="eastAsia"/>
-          <w:szCs w:val="24"/>
-        </w:rPr>
-        <w:t>在开发</w:t>
-      </w:r>
-      <w:r>
-        <w:rPr>
-          <w:rFonts w:asciiTheme="minorEastAsia" w:eastAsiaTheme="minorEastAsia" w:hAnsiTheme="minorEastAsia"/>
-          <w:szCs w:val="24"/>
-        </w:rPr>
-        <w:t>过程中，</w:t>
-      </w:r>
-      <w:r>
-        <w:rPr>
-          <w:rFonts w:asciiTheme="minorEastAsia" w:eastAsiaTheme="minorEastAsia" w:hAnsiTheme="minorEastAsia" w:hint="eastAsia"/>
-          <w:szCs w:val="24"/>
-        </w:rPr>
-        <w:t>配置</w:t>
-      </w:r>
-      <w:r>
-        <w:rPr>
-          <w:rFonts w:asciiTheme="minorEastAsia" w:eastAsiaTheme="minorEastAsia" w:hAnsiTheme="minorEastAsia"/>
-          <w:szCs w:val="24"/>
-        </w:rPr>
-        <w:t>管理或变更管理使用的工具种类较多</w:t>
-      </w:r>
-      <w:r>
-        <w:rPr>
-          <w:rFonts w:asciiTheme="minorEastAsia" w:eastAsiaTheme="minorEastAsia" w:hAnsiTheme="minorEastAsia" w:hint="eastAsia"/>
-          <w:szCs w:val="24"/>
-        </w:rPr>
-        <w:t>，</w:t>
-      </w:r>
-      <w:r>
-        <w:rPr>
-          <w:rFonts w:asciiTheme="minorEastAsia" w:eastAsiaTheme="minorEastAsia" w:hAnsiTheme="minorEastAsia"/>
-          <w:szCs w:val="24"/>
-        </w:rPr>
-        <w:t>各有特点，过多的工具要求必然给开发造成更多困</w:t>
-      </w:r>
-      <w:r>
-        <w:rPr>
-          <w:rFonts w:asciiTheme="minorEastAsia" w:eastAsiaTheme="minorEastAsia" w:hAnsiTheme="minorEastAsia" w:hint="eastAsia"/>
-          <w:szCs w:val="24"/>
-        </w:rPr>
-        <w:t>难且不是必要的，只要流程相符即可。</w:t>
+          <w:highlight w:val="cyan"/>
+        </w:rPr>
+        <w:t>，在确定该流程的过程中，主要考虑</w:t>
+      </w:r>
+      <w:r>
+        <w:rPr>
+          <w:rFonts w:hint="eastAsia"/>
+          <w:highlight w:val="cyan"/>
+        </w:rPr>
+        <w:t>以下</w:t>
+      </w:r>
+      <w:r>
+        <w:rPr>
+          <w:highlight w:val="cyan"/>
+        </w:rPr>
+        <w:t>几点：</w:t>
       </w:r>
     </w:p>
     <w:p>
       <w:pPr>
         <w:pStyle w:val="a3"/>
+        <w:numPr>
+          <w:ilvl w:val="0"/>
+          <w:numId w:val="2"/>
+        </w:numPr>
         <w:spacing w:line="360" w:lineRule="exact"/>
         <w:rPr>
-          <w:rFonts w:asciiTheme="minorEastAsia" w:eastAsiaTheme="minorEastAsia" w:hAnsiTheme="minorEastAsia" w:hint="eastAsia"/>
-          <w:szCs w:val="24"/>
-          <w:highlight w:val="green"/>
+          <w:highlight w:val="cyan"/>
         </w:rPr>
       </w:pPr>
       <w:r>
         <w:rPr>
-          <w:rFonts w:asciiTheme="minorEastAsia" w:eastAsiaTheme="minorEastAsia" w:hAnsiTheme="minorEastAsia" w:hint="eastAsia"/>
-          <w:szCs w:val="24"/>
-          <w:highlight w:val="green"/>
-        </w:rPr>
-        <w:t>统一的</w:t>
-      </w:r>
-      <w:r>
-        <w:rPr>
-          <w:rFonts w:asciiTheme="minorEastAsia" w:eastAsiaTheme="minorEastAsia" w:hAnsiTheme="minorEastAsia"/>
-          <w:szCs w:val="24"/>
-          <w:highlight w:val="green"/>
-        </w:rPr>
-        <w:t>变更</w:t>
-      </w:r>
-      <w:r>
-        <w:rPr>
-          <w:rFonts w:asciiTheme="minorEastAsia" w:eastAsiaTheme="minorEastAsia" w:hAnsiTheme="minorEastAsia" w:hint="eastAsia"/>
-          <w:szCs w:val="24"/>
-          <w:highlight w:val="green"/>
-        </w:rPr>
-        <w:t>模型</w:t>
-      </w:r>
-      <w:r>
-        <w:rPr>
-          <w:rFonts w:asciiTheme="minorEastAsia" w:eastAsiaTheme="minorEastAsia" w:hAnsiTheme="minorEastAsia"/>
-          <w:szCs w:val="24"/>
-          <w:highlight w:val="green"/>
-        </w:rPr>
-        <w:t>的流程图</w:t>
-      </w:r>
-      <w:r>
-        <w:rPr>
-          <w:rFonts w:asciiTheme="minorEastAsia" w:eastAsiaTheme="minorEastAsia" w:hAnsiTheme="minorEastAsia" w:hint="eastAsia"/>
-          <w:szCs w:val="24"/>
-          <w:highlight w:val="green"/>
-        </w:rPr>
-        <w:t>如图</w:t>
-      </w:r>
-      <w:r>
-        <w:rPr>
-          <w:rFonts w:asciiTheme="minorEastAsia" w:eastAsiaTheme="minorEastAsia" w:hAnsiTheme="minorEastAsia"/>
-          <w:szCs w:val="24"/>
-          <w:highlight w:val="green"/>
-        </w:rPr>
-        <w:t>（）</w:t>
-      </w:r>
-      <w:r>
-        <w:rPr>
-          <w:rFonts w:asciiTheme="minorEastAsia" w:eastAsiaTheme="minorEastAsia" w:hAnsiTheme="minorEastAsia" w:hint="eastAsia"/>
-          <w:szCs w:val="24"/>
-          <w:highlight w:val="green"/>
-        </w:rPr>
-        <w:t>所示</w:t>
-      </w:r>
-      <w:r>
-        <w:rPr>
-          <w:rFonts w:asciiTheme="minorEastAsia" w:eastAsiaTheme="minorEastAsia" w:hAnsiTheme="minorEastAsia"/>
-          <w:szCs w:val="24"/>
-          <w:highlight w:val="green"/>
-        </w:rPr>
-        <w:t>：</w:t>
+          <w:rFonts w:hint="eastAsia"/>
+          <w:highlight w:val="cyan"/>
+        </w:rPr>
+        <w:t>该流程必须</w:t>
+      </w:r>
+      <w:r>
+        <w:rPr>
+          <w:highlight w:val="cyan"/>
+        </w:rPr>
+        <w:t>包含Do178c</w:t>
+      </w:r>
+      <w:r>
+        <w:rPr>
+          <w:rFonts w:hint="eastAsia"/>
+          <w:highlight w:val="cyan"/>
+        </w:rPr>
+        <w:t>目标</w:t>
+      </w:r>
+      <w:r>
+        <w:rPr>
+          <w:highlight w:val="cyan"/>
+        </w:rPr>
+        <w:t>及过程中所涉及到的变更管理的流程要素及</w:t>
+      </w:r>
+      <w:r>
+        <w:rPr>
+          <w:rFonts w:hint="eastAsia"/>
+          <w:highlight w:val="cyan"/>
+        </w:rPr>
+        <w:t>生命</w:t>
+      </w:r>
+      <w:r>
+        <w:rPr>
+          <w:highlight w:val="cyan"/>
+        </w:rPr>
+        <w:t>周期数据的需求</w:t>
+      </w:r>
+      <w:r>
+        <w:rPr>
+          <w:rFonts w:hint="eastAsia"/>
+          <w:highlight w:val="cyan"/>
+        </w:rPr>
+        <w:t>，</w:t>
+      </w:r>
+      <w:r>
+        <w:rPr>
+          <w:highlight w:val="cyan"/>
+        </w:rPr>
+        <w:t>否则</w:t>
+      </w:r>
+      <w:r>
+        <w:rPr>
+          <w:rFonts w:hint="eastAsia"/>
+          <w:highlight w:val="cyan"/>
+        </w:rPr>
+        <w:t>不符合标准要求</w:t>
+      </w:r>
+      <w:r>
+        <w:rPr>
+          <w:highlight w:val="cyan"/>
+        </w:rPr>
+        <w:t>。</w:t>
       </w:r>
     </w:p>
     <w:p>
       <w:pPr>
         <w:pStyle w:val="a3"/>
+        <w:numPr>
+          <w:ilvl w:val="0"/>
+          <w:numId w:val="2"/>
+        </w:numPr>
         <w:spacing w:line="360" w:lineRule="exact"/>
         <w:rPr>
-          <w:rFonts w:asciiTheme="minorEastAsia" w:eastAsiaTheme="minorEastAsia" w:hAnsiTheme="minorEastAsia"/>
-          <w:szCs w:val="24"/>
-          <w:highlight w:val="green"/>
+          <w:highlight w:val="cyan"/>
+        </w:rPr>
+      </w:pPr>
+      <w:r>
+        <w:rPr>
+          <w:rFonts w:hint="eastAsia"/>
+          <w:highlight w:val="cyan"/>
+        </w:rPr>
+        <w:lastRenderedPageBreak/>
+        <w:t>该流程</w:t>
+      </w:r>
+      <w:r>
+        <w:rPr>
+          <w:highlight w:val="cyan"/>
+        </w:rPr>
+        <w:t>应该尽量简洁。</w:t>
+      </w:r>
+      <w:r>
+        <w:rPr>
+          <w:rFonts w:hint="eastAsia"/>
+          <w:highlight w:val="cyan"/>
+        </w:rPr>
+        <w:t>作为</w:t>
+      </w:r>
+      <w:r>
+        <w:rPr>
+          <w:highlight w:val="cyan"/>
+        </w:rPr>
+        <w:t>审定使用流程，</w:t>
+      </w:r>
+      <w:r>
+        <w:rPr>
+          <w:rFonts w:hint="eastAsia"/>
+          <w:highlight w:val="cyan"/>
+        </w:rPr>
+        <w:t>理想</w:t>
+      </w:r>
+      <w:r>
+        <w:rPr>
+          <w:highlight w:val="cyan"/>
+        </w:rPr>
+        <w:t>情况应</w:t>
+      </w:r>
+      <w:r>
+        <w:rPr>
+          <w:rFonts w:hint="eastAsia"/>
+          <w:highlight w:val="cyan"/>
+        </w:rPr>
+        <w:t>是</w:t>
+      </w:r>
+      <w:r>
+        <w:rPr>
+          <w:highlight w:val="cyan"/>
+        </w:rPr>
+        <w:t>对于实际开发的流程，</w:t>
+      </w:r>
+      <w:r>
+        <w:rPr>
+          <w:rFonts w:hint="eastAsia"/>
+          <w:highlight w:val="cyan"/>
+        </w:rPr>
+        <w:t>既能使</w:t>
+      </w:r>
+      <w:r>
+        <w:rPr>
+          <w:highlight w:val="cyan"/>
+        </w:rPr>
+        <w:t>开发中</w:t>
+      </w:r>
+      <w:r>
+        <w:rPr>
+          <w:rFonts w:hint="eastAsia"/>
+          <w:highlight w:val="cyan"/>
+        </w:rPr>
+        <w:t>实际</w:t>
+      </w:r>
+      <w:r>
+        <w:rPr>
+          <w:highlight w:val="cyan"/>
+        </w:rPr>
+        <w:t>使用的流程能够符合关键要素，又不对开发中提出太多于标准目标无关的流程</w:t>
+      </w:r>
+      <w:r>
+        <w:rPr>
+          <w:rFonts w:hint="eastAsia"/>
+          <w:highlight w:val="cyan"/>
+        </w:rPr>
+        <w:t>。在开发</w:t>
+      </w:r>
+      <w:r>
+        <w:rPr>
+          <w:highlight w:val="cyan"/>
+        </w:rPr>
+        <w:t>过程中，存在的</w:t>
+      </w:r>
+      <w:r>
+        <w:rPr>
+          <w:rFonts w:hint="eastAsia"/>
+          <w:highlight w:val="cyan"/>
+        </w:rPr>
+        <w:t>配置</w:t>
+      </w:r>
+      <w:r>
+        <w:rPr>
+          <w:highlight w:val="cyan"/>
+        </w:rPr>
+        <w:t>管理或变更管理的软件都不相同，过多的要求必然给开发造成更多困</w:t>
+      </w:r>
+      <w:r>
+        <w:rPr>
+          <w:rFonts w:hint="eastAsia"/>
+          <w:highlight w:val="cyan"/>
+        </w:rPr>
+        <w:t>难</w:t>
+      </w:r>
+      <w:r>
+        <w:rPr>
+          <w:highlight w:val="cyan"/>
+        </w:rPr>
+        <w:t>，也可能</w:t>
+      </w:r>
+      <w:r>
+        <w:rPr>
+          <w:rFonts w:hint="eastAsia"/>
+          <w:highlight w:val="cyan"/>
+        </w:rPr>
+        <w:t>导致</w:t>
+      </w:r>
+      <w:r>
+        <w:rPr>
+          <w:highlight w:val="cyan"/>
+        </w:rPr>
+        <w:t>无法对</w:t>
+      </w:r>
+      <w:r>
+        <w:rPr>
+          <w:rFonts w:hint="eastAsia"/>
+          <w:highlight w:val="cyan"/>
+        </w:rPr>
+        <w:t>一些</w:t>
+      </w:r>
+      <w:r>
+        <w:rPr>
+          <w:highlight w:val="cyan"/>
+        </w:rPr>
+        <w:t>符合do178c</w:t>
+      </w:r>
+      <w:r>
+        <w:rPr>
+          <w:rFonts w:hint="eastAsia"/>
+          <w:highlight w:val="cyan"/>
+        </w:rPr>
+        <w:t>要求</w:t>
+      </w:r>
+      <w:r>
+        <w:rPr>
+          <w:highlight w:val="cyan"/>
+        </w:rPr>
+        <w:t>，但由于</w:t>
+      </w:r>
+      <w:r>
+        <w:rPr>
+          <w:rFonts w:hint="eastAsia"/>
+          <w:highlight w:val="cyan"/>
+        </w:rPr>
+        <w:t>审定</w:t>
+      </w:r>
+      <w:r>
+        <w:rPr>
+          <w:highlight w:val="cyan"/>
+        </w:rPr>
+        <w:t>用流程过于复杂</w:t>
+      </w:r>
+      <w:r>
+        <w:rPr>
+          <w:rFonts w:hint="eastAsia"/>
+          <w:highlight w:val="cyan"/>
+        </w:rPr>
+        <w:t>而</w:t>
+      </w:r>
+      <w:r>
+        <w:rPr>
+          <w:highlight w:val="cyan"/>
+        </w:rPr>
+        <w:t>无法对其进行审定。</w:t>
+      </w:r>
+    </w:p>
+    <w:p>
+      <w:pPr>
+        <w:rPr>
+          <w:rFonts w:ascii="Times New Roman"/>
+          <w:highlight w:val="cyan"/>
         </w:rPr>
       </w:pPr>
     </w:p>
     <w:p>
       <w:pPr>
-        <w:ind w:firstLineChars="1600" w:firstLine="3840"/>
-        <w:rPr>
-          <w:rFonts w:asciiTheme="minorEastAsia" w:hAnsiTheme="minorEastAsia"/>
-          <w:sz w:val="24"/>
-          <w:szCs w:val="24"/>
+        <w:rPr>
+          <w:rFonts w:ascii="Times New Roman"/>
+          <w:highlight w:val="cyan"/>
         </w:rPr>
       </w:pPr>
-      <w:r>
-        <w:rPr>
-          <w:rFonts w:asciiTheme="minorEastAsia" w:hAnsiTheme="minorEastAsia"/>
-          <w:sz w:val="24"/>
-          <w:szCs w:val="24"/>
-          <w:highlight w:val="green"/>
-        </w:rPr>
-        <w:t>一个图</w:t>
+      <w:commentRangeStart w:id="1"/>
+      <w:r>
+        <w:rPr>
+          <w:rFonts w:ascii="Times New Roman" w:hint="eastAsia"/>
+          <w:highlight w:val="cyan"/>
+        </w:rPr>
+        <w:t>软件</w:t>
+      </w:r>
+      <w:r>
+        <w:rPr>
+          <w:rFonts w:ascii="Times New Roman"/>
+          <w:highlight w:val="cyan"/>
+        </w:rPr>
+        <w:t>需求变更管理的研究与实践</w:t>
+      </w:r>
+      <w:r>
+        <w:rPr>
+          <w:rFonts w:ascii="Times New Roman" w:hint="eastAsia"/>
+          <w:highlight w:val="cyan"/>
+        </w:rPr>
+        <w:t xml:space="preserve">  </w:t>
+      </w:r>
+      <w:r>
+        <w:rPr>
+          <w:rFonts w:ascii="Times New Roman" w:hint="eastAsia"/>
+          <w:highlight w:val="cyan"/>
+        </w:rPr>
+        <w:t>赵海英</w:t>
+      </w:r>
+      <w:r>
+        <w:rPr>
+          <w:rFonts w:ascii="Times New Roman" w:hint="eastAsia"/>
+          <w:highlight w:val="cyan"/>
+        </w:rPr>
+        <w:t xml:space="preserve">      </w:t>
+      </w:r>
+      <w:r>
+        <w:rPr>
+          <w:rFonts w:ascii="Times New Roman" w:hint="eastAsia"/>
+          <w:highlight w:val="cyan"/>
+        </w:rPr>
+        <w:t>第三</w:t>
+      </w:r>
+      <w:r>
+        <w:rPr>
+          <w:rFonts w:ascii="Times New Roman"/>
+          <w:highlight w:val="cyan"/>
+        </w:rPr>
+        <w:t>章</w:t>
+      </w:r>
+      <w:r>
+        <w:rPr>
+          <w:rFonts w:ascii="Times New Roman" w:hint="eastAsia"/>
+          <w:highlight w:val="cyan"/>
+        </w:rPr>
+        <w:t xml:space="preserve"> </w:t>
+      </w:r>
+      <w:r>
+        <w:rPr>
+          <w:rFonts w:ascii="Times New Roman" w:hint="eastAsia"/>
+          <w:highlight w:val="cyan"/>
+        </w:rPr>
+        <w:t>优化的</w:t>
+      </w:r>
+      <w:r>
+        <w:rPr>
+          <w:rFonts w:ascii="Times New Roman"/>
+          <w:highlight w:val="cyan"/>
+        </w:rPr>
+        <w:t>统一变更管理</w:t>
       </w:r>
     </w:p>
     <w:p>
       <w:pPr>
         <w:rPr>
-          <w:rFonts w:asciiTheme="minorEastAsia" w:hAnsiTheme="minorEastAsia" w:hint="eastAsia"/>
-          <w:sz w:val="24"/>
-          <w:szCs w:val="24"/>
+          <w:rFonts w:ascii="Times New Roman"/>
+          <w:highlight w:val="cyan"/>
         </w:rPr>
       </w:pPr>
     </w:p>
     <w:p>
       <w:pPr>
         <w:rPr>
-          <w:rFonts w:asciiTheme="minorEastAsia" w:hAnsiTheme="minorEastAsia"/>
-          <w:sz w:val="24"/>
-          <w:szCs w:val="24"/>
+          <w:rFonts w:ascii="Times New Roman"/>
+          <w:highlight w:val="cyan"/>
         </w:rPr>
       </w:pPr>
     </w:p>
     <w:p>
       <w:pPr>
-        <w:ind w:firstLineChars="200" w:firstLine="480"/>
-        <w:rPr>
-          <w:rFonts w:asciiTheme="minorEastAsia" w:hAnsiTheme="minorEastAsia" w:hint="eastAsia"/>
-          <w:sz w:val="24"/>
-          <w:szCs w:val="24"/>
+        <w:rPr>
+          <w:rFonts w:ascii="Times New Roman"/>
+          <w:highlight w:val="cyan"/>
+        </w:rPr>
+      </w:pPr>
+      <w:r>
+        <w:rPr>
+          <w:rFonts w:ascii="Times New Roman" w:hint="eastAsia"/>
+          <w:highlight w:val="cyan"/>
+        </w:rPr>
+        <w:t>优化</w:t>
+      </w:r>
+      <w:r>
+        <w:rPr>
+          <w:rFonts w:ascii="Times New Roman"/>
+          <w:highlight w:val="cyan"/>
+        </w:rPr>
+        <w:t>的统一</w:t>
+      </w:r>
+      <w:r>
+        <w:rPr>
+          <w:rFonts w:ascii="Times New Roman" w:hint="eastAsia"/>
+          <w:highlight w:val="cyan"/>
+        </w:rPr>
+        <w:t>变更</w:t>
+      </w:r>
+      <w:r>
+        <w:rPr>
+          <w:rFonts w:ascii="Times New Roman"/>
+          <w:highlight w:val="cyan"/>
+        </w:rPr>
+        <w:t>管理</w:t>
+      </w:r>
+      <w:r>
+        <w:rPr>
+          <w:rFonts w:ascii="Times New Roman" w:hint="eastAsia"/>
+          <w:highlight w:val="cyan"/>
+        </w:rPr>
+        <w:t xml:space="preserve"> </w:t>
+      </w:r>
+      <w:r>
+        <w:rPr>
+          <w:rFonts w:ascii="Times New Roman"/>
+          <w:highlight w:val="cyan"/>
+        </w:rPr>
+        <w:t>Rational</w:t>
+      </w:r>
+      <w:r>
+        <w:rPr>
+          <w:rFonts w:ascii="Times New Roman" w:hint="eastAsia"/>
+          <w:highlight w:val="cyan"/>
+        </w:rPr>
+        <w:t>的</w:t>
+      </w:r>
+      <w:r>
+        <w:rPr>
+          <w:rFonts w:ascii="Times New Roman"/>
+          <w:highlight w:val="cyan"/>
+        </w:rPr>
+        <w:t>统一变更管理为基础（</w:t>
+      </w:r>
+      <w:r>
+        <w:rPr>
+          <w:rFonts w:ascii="Times New Roman" w:hint="eastAsia"/>
+          <w:highlight w:val="cyan"/>
+        </w:rPr>
+        <w:t>UCM</w:t>
+      </w:r>
+      <w:r>
+        <w:rPr>
+          <w:rFonts w:ascii="Times New Roman"/>
+          <w:highlight w:val="cyan"/>
+        </w:rPr>
+        <w:t>）</w:t>
+      </w:r>
+      <w:r>
+        <w:rPr>
+          <w:rFonts w:ascii="Times New Roman" w:hint="eastAsia"/>
+          <w:highlight w:val="cyan"/>
+        </w:rPr>
+        <w:t>,</w:t>
+      </w:r>
+      <w:r>
+        <w:rPr>
+          <w:rFonts w:ascii="Times New Roman" w:hint="eastAsia"/>
+          <w:highlight w:val="cyan"/>
+        </w:rPr>
+        <w:t>同时</w:t>
+      </w:r>
+      <w:r>
+        <w:rPr>
+          <w:rFonts w:ascii="Times New Roman"/>
+          <w:highlight w:val="cyan"/>
+        </w:rPr>
+        <w:t>考虑</w:t>
+      </w:r>
+      <w:r>
+        <w:rPr>
+          <w:rFonts w:ascii="Times New Roman"/>
+          <w:highlight w:val="cyan"/>
+        </w:rPr>
+        <w:t>Do178C</w:t>
+      </w:r>
+      <w:r>
+        <w:rPr>
+          <w:rFonts w:ascii="Times New Roman" w:hint="eastAsia"/>
+          <w:highlight w:val="cyan"/>
+        </w:rPr>
+        <w:t>标准</w:t>
+      </w:r>
+      <w:r>
+        <w:rPr>
+          <w:rFonts w:ascii="Times New Roman"/>
+          <w:highlight w:val="cyan"/>
+        </w:rPr>
+        <w:t>的相关目标和要求，</w:t>
+      </w:r>
+      <w:r>
+        <w:rPr>
+          <w:rFonts w:ascii="Times New Roman" w:hint="eastAsia"/>
+          <w:highlight w:val="cyan"/>
+        </w:rPr>
+        <w:t>加上</w:t>
+      </w:r>
+      <w:r>
+        <w:rPr>
+          <w:rFonts w:ascii="Times New Roman"/>
+          <w:highlight w:val="cyan"/>
+        </w:rPr>
+        <w:t>其他促进变更管理的</w:t>
+      </w:r>
+      <w:r>
+        <w:rPr>
+          <w:rFonts w:ascii="Times New Roman" w:hint="eastAsia"/>
+          <w:highlight w:val="cyan"/>
+        </w:rPr>
+        <w:t>措施</w:t>
+      </w:r>
+      <w:r>
+        <w:rPr>
+          <w:rFonts w:ascii="Times New Roman"/>
+          <w:highlight w:val="cyan"/>
+        </w:rPr>
+        <w:t>，</w:t>
+      </w:r>
+      <w:r>
+        <w:rPr>
+          <w:rFonts w:ascii="Times New Roman" w:hint="eastAsia"/>
+          <w:highlight w:val="cyan"/>
+        </w:rPr>
+        <w:t>建立的</w:t>
+      </w:r>
+      <w:r>
+        <w:rPr>
+          <w:rFonts w:ascii="Times New Roman"/>
+          <w:highlight w:val="cyan"/>
+        </w:rPr>
+        <w:t>“</w:t>
+      </w:r>
+      <w:r>
+        <w:rPr>
+          <w:rFonts w:ascii="Times New Roman" w:hint="eastAsia"/>
+          <w:highlight w:val="cyan"/>
+        </w:rPr>
+        <w:t>优化</w:t>
+      </w:r>
+      <w:r>
+        <w:rPr>
+          <w:rFonts w:ascii="Times New Roman"/>
+          <w:highlight w:val="cyan"/>
+        </w:rPr>
+        <w:t>的统一</w:t>
+      </w:r>
+      <w:r>
+        <w:rPr>
+          <w:rFonts w:ascii="Times New Roman" w:hint="eastAsia"/>
+          <w:highlight w:val="cyan"/>
+        </w:rPr>
+        <w:t>变更</w:t>
+      </w:r>
+      <w:r>
+        <w:rPr>
+          <w:rFonts w:ascii="Times New Roman"/>
+          <w:highlight w:val="cyan"/>
+        </w:rPr>
+        <w:t>管理</w:t>
+      </w:r>
+      <w:r>
+        <w:rPr>
+          <w:rFonts w:ascii="Times New Roman"/>
+          <w:highlight w:val="cyan"/>
+        </w:rPr>
+        <w:t>”</w:t>
+      </w:r>
+    </w:p>
+    <w:p>
+      <w:pPr>
+        <w:rPr>
+          <w:rFonts w:ascii="Times New Roman"/>
+          <w:highlight w:val="cyan"/>
+        </w:rPr>
+      </w:pPr>
+      <w:r>
+        <w:rPr>
+          <w:rFonts w:ascii="Times New Roman"/>
+          <w:highlight w:val="cyan"/>
+        </w:rPr>
+        <w:t>变更处理流程</w:t>
+      </w:r>
+      <w:r>
+        <w:rPr>
+          <w:rFonts w:ascii="Times New Roman" w:hint="eastAsia"/>
+          <w:highlight w:val="cyan"/>
+        </w:rPr>
+        <w:t>：</w:t>
+      </w:r>
+      <w:r>
+        <w:rPr>
+          <w:rFonts w:ascii="Times New Roman" w:hint="eastAsia"/>
+          <w:highlight w:val="cyan"/>
+        </w:rPr>
+        <w:t>1.</w:t>
+      </w:r>
+      <w:r>
+        <w:rPr>
+          <w:rFonts w:ascii="Times New Roman" w:hint="eastAsia"/>
+          <w:highlight w:val="cyan"/>
+        </w:rPr>
+        <w:t>变更评估</w:t>
+      </w:r>
+      <w:r>
+        <w:rPr>
+          <w:rFonts w:ascii="Times New Roman"/>
+          <w:highlight w:val="cyan"/>
+        </w:rPr>
+        <w:t>处理流程</w:t>
+      </w:r>
+      <w:r>
+        <w:rPr>
+          <w:rFonts w:ascii="Times New Roman" w:hint="eastAsia"/>
+          <w:highlight w:val="cyan"/>
+        </w:rPr>
+        <w:t xml:space="preserve">    2.</w:t>
+      </w:r>
+      <w:r>
+        <w:rPr>
+          <w:rFonts w:ascii="Times New Roman" w:hint="eastAsia"/>
+          <w:highlight w:val="cyan"/>
+        </w:rPr>
+        <w:t>软件</w:t>
+      </w:r>
+      <w:r>
+        <w:rPr>
+          <w:rFonts w:ascii="Times New Roman"/>
+          <w:highlight w:val="cyan"/>
+        </w:rPr>
+        <w:t>配置</w:t>
+      </w:r>
+      <w:r>
+        <w:rPr>
+          <w:rFonts w:ascii="Times New Roman" w:hint="eastAsia"/>
+          <w:highlight w:val="cyan"/>
+        </w:rPr>
+        <w:t>管理</w:t>
+      </w:r>
+      <w:r>
+        <w:rPr>
+          <w:rFonts w:ascii="Times New Roman"/>
+          <w:highlight w:val="cyan"/>
+        </w:rPr>
+        <w:t>流程</w:t>
+      </w:r>
+      <w:r>
+        <w:rPr>
+          <w:rFonts w:ascii="Times New Roman" w:hint="eastAsia"/>
+          <w:highlight w:val="cyan"/>
+        </w:rPr>
+        <w:t>（变更</w:t>
+      </w:r>
+      <w:r>
+        <w:rPr>
+          <w:rFonts w:ascii="Times New Roman"/>
+          <w:highlight w:val="cyan"/>
+        </w:rPr>
+        <w:t>实施</w:t>
+      </w:r>
+      <w:r>
+        <w:rPr>
+          <w:rFonts w:ascii="Times New Roman" w:hint="eastAsia"/>
+          <w:highlight w:val="cyan"/>
+        </w:rPr>
+        <w:t>流程）（分为两个</w:t>
+      </w:r>
+      <w:r>
+        <w:rPr>
+          <w:rFonts w:ascii="Times New Roman"/>
+          <w:highlight w:val="cyan"/>
+        </w:rPr>
+        <w:t>部分，</w:t>
+      </w:r>
+      <w:r>
+        <w:rPr>
+          <w:rFonts w:ascii="Times New Roman" w:hint="eastAsia"/>
+          <w:highlight w:val="cyan"/>
+        </w:rPr>
+        <w:t>1.</w:t>
+      </w:r>
+      <w:r>
+        <w:rPr>
+          <w:rFonts w:ascii="Times New Roman" w:hint="eastAsia"/>
+          <w:highlight w:val="cyan"/>
+        </w:rPr>
+        <w:t>变更</w:t>
+      </w:r>
+      <w:r>
+        <w:rPr>
+          <w:rFonts w:ascii="Times New Roman"/>
+          <w:highlight w:val="cyan"/>
+        </w:rPr>
+        <w:t>评估</w:t>
+      </w:r>
+      <w:r>
+        <w:rPr>
+          <w:rFonts w:ascii="Times New Roman" w:hint="eastAsia"/>
+          <w:highlight w:val="cyan"/>
+        </w:rPr>
+        <w:t xml:space="preserve">  </w:t>
+      </w:r>
+      <w:r>
+        <w:rPr>
+          <w:rFonts w:ascii="Times New Roman" w:hint="eastAsia"/>
+          <w:highlight w:val="cyan"/>
+        </w:rPr>
+        <w:t>问题</w:t>
+      </w:r>
+      <w:r>
+        <w:rPr>
+          <w:rFonts w:ascii="Times New Roman"/>
+          <w:highlight w:val="cyan"/>
+        </w:rPr>
+        <w:t>报告</w:t>
+      </w:r>
+      <w:r>
+        <w:rPr>
+          <w:rFonts w:ascii="Times New Roman" w:hint="eastAsia"/>
+          <w:highlight w:val="cyan"/>
+        </w:rPr>
+        <w:t>、</w:t>
+      </w:r>
+      <w:r>
+        <w:rPr>
+          <w:rFonts w:ascii="Times New Roman"/>
+          <w:highlight w:val="cyan"/>
+        </w:rPr>
+        <w:t>变更申请、变更审核</w:t>
+      </w:r>
+      <w:r>
+        <w:rPr>
+          <w:rFonts w:ascii="Times New Roman" w:hint="eastAsia"/>
+          <w:highlight w:val="cyan"/>
+        </w:rPr>
+        <w:t xml:space="preserve">  2. </w:t>
+      </w:r>
+      <w:r>
+        <w:rPr>
+          <w:rFonts w:ascii="Times New Roman" w:hint="eastAsia"/>
+          <w:highlight w:val="cyan"/>
+        </w:rPr>
+        <w:t>新</w:t>
+      </w:r>
+      <w:r>
+        <w:rPr>
+          <w:rFonts w:ascii="Times New Roman"/>
+          <w:highlight w:val="cyan"/>
+        </w:rPr>
+        <w:t>的基线的建立</w:t>
+      </w:r>
+      <w:r>
+        <w:rPr>
+          <w:rFonts w:ascii="Times New Roman" w:hint="eastAsia"/>
+          <w:highlight w:val="cyan"/>
+        </w:rPr>
+        <w:t>、配置项</w:t>
+      </w:r>
+      <w:r>
+        <w:rPr>
+          <w:rFonts w:ascii="Times New Roman"/>
+          <w:highlight w:val="cyan"/>
+        </w:rPr>
+        <w:t>改变，、软件受控库的改变，</w:t>
+      </w:r>
+      <w:r>
+        <w:rPr>
+          <w:rFonts w:ascii="Times New Roman" w:hint="eastAsia"/>
+          <w:highlight w:val="cyan"/>
+        </w:rPr>
+        <w:t>更改</w:t>
+      </w:r>
+      <w:r>
+        <w:rPr>
+          <w:rFonts w:ascii="Times New Roman"/>
+          <w:highlight w:val="cyan"/>
+        </w:rPr>
+        <w:t>的配置</w:t>
+      </w:r>
+      <w:r>
+        <w:rPr>
+          <w:rFonts w:ascii="Times New Roman" w:hint="eastAsia"/>
+          <w:highlight w:val="cyan"/>
+        </w:rPr>
+        <w:t>项</w:t>
+      </w:r>
+      <w:r>
+        <w:rPr>
+          <w:rFonts w:ascii="Times New Roman"/>
+          <w:highlight w:val="cyan"/>
+        </w:rPr>
+        <w:t>的识别等</w:t>
+      </w:r>
+      <w:r>
+        <w:rPr>
+          <w:rFonts w:ascii="Times New Roman" w:hint="eastAsia"/>
+          <w:highlight w:val="cyan"/>
+        </w:rPr>
+        <w:t>，还涉及到</w:t>
+      </w:r>
+      <w:r>
+        <w:rPr>
+          <w:rFonts w:ascii="Times New Roman"/>
+          <w:highlight w:val="cyan"/>
+        </w:rPr>
+        <w:t>可追溯性的判断、</w:t>
+      </w:r>
+      <w:r>
+        <w:rPr>
+          <w:rFonts w:ascii="Times New Roman" w:hint="eastAsia"/>
+          <w:highlight w:val="cyan"/>
+        </w:rPr>
+        <w:t>）</w:t>
+      </w:r>
+    </w:p>
+    <w:p>
+      <w:pPr>
+        <w:rPr>
+          <w:rFonts w:ascii="Times New Roman"/>
+          <w:highlight w:val="cyan"/>
+        </w:rPr>
+      </w:pPr>
+      <w:r>
+        <w:rPr>
+          <w:rFonts w:ascii="Times New Roman" w:hint="eastAsia"/>
+          <w:highlight w:val="cyan"/>
+        </w:rPr>
+        <w:t>强调</w:t>
+      </w:r>
+      <w:r>
+        <w:rPr>
+          <w:rFonts w:ascii="Times New Roman"/>
+          <w:highlight w:val="cyan"/>
+        </w:rPr>
+        <w:t>的是过程而非方法</w:t>
+      </w:r>
+      <w:r>
+        <w:rPr>
+          <w:rFonts w:ascii="Times New Roman" w:hint="eastAsia"/>
+          <w:highlight w:val="cyan"/>
+        </w:rPr>
+        <w:t>，</w:t>
+      </w:r>
+      <w:r>
+        <w:rPr>
+          <w:rFonts w:ascii="Times New Roman"/>
+          <w:highlight w:val="cyan"/>
+        </w:rPr>
+        <w:t>不需要借助</w:t>
+      </w:r>
+      <w:r>
+        <w:rPr>
+          <w:rFonts w:ascii="Times New Roman" w:hint="eastAsia"/>
+          <w:highlight w:val="cyan"/>
+        </w:rPr>
+        <w:t>复杂</w:t>
+      </w:r>
+      <w:r>
+        <w:rPr>
+          <w:rFonts w:ascii="Times New Roman"/>
+          <w:highlight w:val="cyan"/>
+        </w:rPr>
+        <w:t>的变更</w:t>
+      </w:r>
+      <w:r>
+        <w:rPr>
+          <w:rFonts w:ascii="Times New Roman" w:hint="eastAsia"/>
+          <w:highlight w:val="cyan"/>
+        </w:rPr>
+        <w:t>管理</w:t>
+      </w:r>
+      <w:r>
+        <w:rPr>
+          <w:rFonts w:ascii="Times New Roman"/>
+          <w:highlight w:val="cyan"/>
+        </w:rPr>
+        <w:t>工具。</w:t>
+      </w:r>
+    </w:p>
+    <w:p>
+      <w:pPr>
+        <w:rPr>
+          <w:rFonts w:ascii="Times New Roman"/>
+          <w:highlight w:val="cyan"/>
+        </w:rPr>
+      </w:pPr>
+    </w:p>
+    <w:p>
+      <w:pPr>
+        <w:rPr>
+          <w:rFonts w:ascii="Times New Roman"/>
+          <w:highlight w:val="cyan"/>
+        </w:rPr>
+      </w:pPr>
+    </w:p>
+    <w:p>
+      <w:pPr>
+        <w:rPr>
+          <w:rFonts w:ascii="Times New Roman"/>
+          <w:highlight w:val="cyan"/>
+        </w:rPr>
+      </w:pPr>
+      <w:r>
+        <w:rPr>
+          <w:rFonts w:ascii="Times New Roman" w:hint="eastAsia"/>
+          <w:highlight w:val="cyan"/>
+        </w:rPr>
+        <w:t>一</w:t>
+      </w:r>
+      <w:r>
+        <w:rPr>
+          <w:rFonts w:ascii="Times New Roman"/>
+          <w:highlight w:val="cyan"/>
+        </w:rPr>
+        <w:t>、</w:t>
+      </w:r>
+      <w:r>
+        <w:rPr>
+          <w:rFonts w:ascii="Times New Roman" w:hint="eastAsia"/>
+          <w:highlight w:val="cyan"/>
+        </w:rPr>
+        <w:t>问题</w:t>
+      </w:r>
+      <w:r>
+        <w:rPr>
+          <w:rFonts w:ascii="Times New Roman"/>
+          <w:highlight w:val="cyan"/>
+        </w:rPr>
+        <w:t>报告或</w:t>
+      </w:r>
+      <w:r>
+        <w:rPr>
+          <w:rFonts w:ascii="Times New Roman" w:hint="eastAsia"/>
+          <w:highlight w:val="cyan"/>
+        </w:rPr>
+        <w:t>需求变更，</w:t>
+      </w:r>
+      <w:r>
+        <w:rPr>
+          <w:rFonts w:ascii="Times New Roman"/>
+          <w:highlight w:val="cyan"/>
+        </w:rPr>
+        <w:t>变更可以是由于出现了问题提出，</w:t>
+      </w:r>
+      <w:r>
+        <w:rPr>
+          <w:rFonts w:ascii="Times New Roman" w:hint="eastAsia"/>
+          <w:highlight w:val="cyan"/>
+        </w:rPr>
+        <w:t>也</w:t>
+      </w:r>
+      <w:r>
+        <w:rPr>
+          <w:rFonts w:ascii="Times New Roman"/>
+          <w:highlight w:val="cyan"/>
+        </w:rPr>
+        <w:t>可能是有需求的变更引起</w:t>
+      </w:r>
+      <w:r>
+        <w:rPr>
+          <w:rFonts w:ascii="Times New Roman" w:hint="eastAsia"/>
+          <w:highlight w:val="cyan"/>
+        </w:rPr>
+        <w:t>的</w:t>
+      </w:r>
+      <w:r>
+        <w:rPr>
+          <w:rFonts w:ascii="Times New Roman"/>
+          <w:highlight w:val="cyan"/>
+        </w:rPr>
+        <w:t>。</w:t>
+      </w:r>
+    </w:p>
+    <w:p>
+      <w:pPr>
+        <w:rPr>
+          <w:rFonts w:ascii="Times New Roman"/>
+          <w:highlight w:val="cyan"/>
+        </w:rPr>
+      </w:pPr>
+      <w:r>
+        <w:rPr>
+          <w:rFonts w:ascii="Times New Roman" w:hint="eastAsia"/>
+          <w:highlight w:val="cyan"/>
+        </w:rPr>
+        <w:t>二、变更</w:t>
+      </w:r>
+      <w:r>
+        <w:rPr>
+          <w:rFonts w:ascii="Times New Roman"/>
+          <w:highlight w:val="cyan"/>
+        </w:rPr>
+        <w:t>申请：</w:t>
+      </w:r>
+    </w:p>
+    <w:p>
+      <w:pPr>
+        <w:rPr>
+          <w:rFonts w:ascii="Times New Roman"/>
+          <w:highlight w:val="cyan"/>
+        </w:rPr>
+      </w:pPr>
+      <w:r>
+        <w:rPr>
+          <w:rFonts w:ascii="Times New Roman" w:hint="eastAsia"/>
+          <w:highlight w:val="cyan"/>
+        </w:rPr>
+        <w:t>三</w:t>
+      </w:r>
+      <w:r>
+        <w:rPr>
+          <w:rFonts w:ascii="Times New Roman"/>
+          <w:highlight w:val="cyan"/>
+        </w:rPr>
+        <w:t>、</w:t>
+      </w:r>
+      <w:r>
+        <w:rPr>
+          <w:rFonts w:ascii="Times New Roman" w:hint="eastAsia"/>
+          <w:highlight w:val="cyan"/>
+        </w:rPr>
+        <w:t>变更</w:t>
+      </w:r>
+      <w:r>
+        <w:rPr>
+          <w:rFonts w:ascii="Times New Roman"/>
+          <w:highlight w:val="cyan"/>
+        </w:rPr>
+        <w:t>评估</w:t>
+      </w:r>
+      <w:r>
+        <w:rPr>
+          <w:rFonts w:ascii="Times New Roman" w:hint="eastAsia"/>
+          <w:highlight w:val="cyan"/>
+        </w:rPr>
+        <w:t>：</w:t>
+      </w:r>
+    </w:p>
+    <w:p>
+      <w:pPr>
+        <w:rPr>
+          <w:rFonts w:ascii="Times New Roman"/>
+          <w:highlight w:val="cyan"/>
+        </w:rPr>
+      </w:pPr>
+      <w:r>
+        <w:rPr>
+          <w:rFonts w:ascii="Times New Roman" w:hint="eastAsia"/>
+          <w:highlight w:val="cyan"/>
+        </w:rPr>
+        <w:t>四</w:t>
+      </w:r>
+      <w:r>
+        <w:rPr>
+          <w:rFonts w:ascii="Times New Roman"/>
+          <w:highlight w:val="cyan"/>
+        </w:rPr>
+        <w:t>、</w:t>
+      </w:r>
+      <w:r>
+        <w:rPr>
+          <w:rFonts w:ascii="Times New Roman" w:hint="eastAsia"/>
+          <w:highlight w:val="cyan"/>
+        </w:rPr>
+        <w:t>变更</w:t>
+      </w:r>
+      <w:r>
+        <w:rPr>
+          <w:rFonts w:ascii="Times New Roman"/>
+          <w:highlight w:val="cyan"/>
+        </w:rPr>
+        <w:t>实施</w:t>
+      </w:r>
+      <w:r>
+        <w:rPr>
+          <w:rFonts w:ascii="Times New Roman" w:hint="eastAsia"/>
+          <w:highlight w:val="cyan"/>
+        </w:rPr>
+        <w:t>（配置管理）：</w:t>
+      </w:r>
+    </w:p>
+    <w:p>
+      <w:pPr>
+        <w:rPr>
+          <w:rFonts w:ascii="Times New Roman"/>
+          <w:highlight w:val="cyan"/>
+        </w:rPr>
+      </w:pPr>
+      <w:r>
+        <w:rPr>
+          <w:rFonts w:ascii="Times New Roman"/>
+          <w:highlight w:val="cyan"/>
+        </w:rPr>
+        <w:t>1.</w:t>
+      </w:r>
+      <w:r>
+        <w:rPr>
+          <w:rFonts w:ascii="Times New Roman" w:hint="eastAsia"/>
+          <w:highlight w:val="cyan"/>
+        </w:rPr>
+        <w:t>首先</w:t>
+      </w:r>
+      <w:r>
+        <w:rPr>
+          <w:rFonts w:ascii="Times New Roman"/>
+          <w:highlight w:val="cyan"/>
+        </w:rPr>
+        <w:t>根据</w:t>
+      </w:r>
+      <w:r>
+        <w:rPr>
+          <w:rFonts w:ascii="Times New Roman" w:hint="eastAsia"/>
+          <w:highlight w:val="cyan"/>
+        </w:rPr>
+        <w:t>确定</w:t>
+      </w:r>
+      <w:r>
+        <w:rPr>
+          <w:rFonts w:ascii="Times New Roman" w:hint="eastAsia"/>
+          <w:highlight w:val="cyan"/>
+        </w:rPr>
+        <w:t xml:space="preserve"> </w:t>
+      </w:r>
+      <w:r>
+        <w:rPr>
+          <w:rFonts w:ascii="Times New Roman" w:hint="eastAsia"/>
+          <w:highlight w:val="cyan"/>
+        </w:rPr>
+        <w:t>需要重新</w:t>
+      </w:r>
+      <w:r>
+        <w:rPr>
+          <w:rFonts w:ascii="Times New Roman"/>
+          <w:highlight w:val="cyan"/>
+        </w:rPr>
+        <w:t>执行哪个开发过程</w:t>
+      </w:r>
+      <w:r>
+        <w:rPr>
+          <w:rFonts w:ascii="Times New Roman" w:hint="eastAsia"/>
+          <w:highlight w:val="cyan"/>
+        </w:rPr>
+        <w:t>，</w:t>
+      </w:r>
+      <w:r>
+        <w:rPr>
+          <w:rFonts w:ascii="Times New Roman"/>
+          <w:highlight w:val="cyan"/>
+        </w:rPr>
+        <w:t>每个开发过程</w:t>
+      </w:r>
+      <w:r>
+        <w:rPr>
+          <w:rFonts w:ascii="Times New Roman" w:hint="eastAsia"/>
+          <w:highlight w:val="cyan"/>
+        </w:rPr>
+        <w:t>，</w:t>
+      </w:r>
+      <w:r>
+        <w:rPr>
+          <w:rFonts w:ascii="Times New Roman"/>
+          <w:highlight w:val="cyan"/>
+        </w:rPr>
+        <w:t>又要进行验证和核查，分别建立</w:t>
+      </w:r>
+      <w:r>
+        <w:rPr>
+          <w:rFonts w:ascii="Times New Roman" w:hint="eastAsia"/>
+          <w:highlight w:val="cyan"/>
+        </w:rPr>
+        <w:t>核查</w:t>
+      </w:r>
+      <w:r>
+        <w:rPr>
+          <w:rFonts w:ascii="Times New Roman"/>
+          <w:highlight w:val="cyan"/>
+        </w:rPr>
+        <w:t>基线和</w:t>
+      </w:r>
+      <w:r>
+        <w:rPr>
+          <w:rFonts w:ascii="Times New Roman" w:hint="eastAsia"/>
+          <w:highlight w:val="cyan"/>
+        </w:rPr>
+        <w:t>评审基线</w:t>
+      </w:r>
+      <w:r>
+        <w:rPr>
+          <w:rFonts w:ascii="Times New Roman"/>
+          <w:highlight w:val="cyan"/>
+        </w:rPr>
+        <w:t>。</w:t>
+      </w:r>
+    </w:p>
+    <w:p>
+      <w:pPr>
+        <w:rPr>
+          <w:rFonts w:ascii="Times New Roman"/>
+          <w:highlight w:val="cyan"/>
+        </w:rPr>
+      </w:pPr>
+      <w:r>
+        <w:rPr>
+          <w:rFonts w:ascii="Times New Roman" w:hint="eastAsia"/>
+          <w:highlight w:val="cyan"/>
+        </w:rPr>
+        <w:t>2.</w:t>
+      </w:r>
+      <w:r>
+        <w:rPr>
+          <w:rFonts w:ascii="Times New Roman" w:hint="eastAsia"/>
+          <w:highlight w:val="cyan"/>
+        </w:rPr>
+        <w:t>先</w:t>
+      </w:r>
+      <w:r>
+        <w:rPr>
+          <w:rFonts w:ascii="Times New Roman"/>
+          <w:highlight w:val="cyan"/>
+        </w:rPr>
+        <w:t>C</w:t>
+      </w:r>
+      <w:r>
+        <w:rPr>
+          <w:rFonts w:ascii="Times New Roman" w:hint="eastAsia"/>
+          <w:highlight w:val="cyan"/>
+        </w:rPr>
+        <w:t>heck</w:t>
+      </w:r>
+      <w:r>
+        <w:rPr>
+          <w:rFonts w:ascii="Times New Roman"/>
+          <w:highlight w:val="cyan"/>
+        </w:rPr>
+        <w:t xml:space="preserve"> out</w:t>
+      </w:r>
+      <w:r>
+        <w:rPr>
+          <w:rFonts w:ascii="Times New Roman" w:hint="eastAsia"/>
+          <w:highlight w:val="cyan"/>
+        </w:rPr>
+        <w:t>，</w:t>
+      </w:r>
+      <w:r>
+        <w:rPr>
+          <w:rFonts w:ascii="Times New Roman"/>
+          <w:highlight w:val="cyan"/>
+        </w:rPr>
+        <w:t>开始第一个开</w:t>
+      </w:r>
+      <w:r>
+        <w:rPr>
+          <w:rFonts w:ascii="Times New Roman" w:hint="eastAsia"/>
+          <w:highlight w:val="cyan"/>
+        </w:rPr>
+        <w:t>发</w:t>
+      </w:r>
+      <w:r>
+        <w:rPr>
+          <w:rFonts w:ascii="Times New Roman"/>
+          <w:highlight w:val="cyan"/>
+        </w:rPr>
+        <w:t>过程，开发过程结束后，建立核查基线，</w:t>
+      </w:r>
+      <w:r>
+        <w:rPr>
+          <w:rFonts w:ascii="Times New Roman" w:hint="eastAsia"/>
+          <w:highlight w:val="cyan"/>
+        </w:rPr>
+        <w:t>进行核查</w:t>
+      </w:r>
+      <w:r>
+        <w:rPr>
+          <w:rFonts w:ascii="Times New Roman"/>
+          <w:highlight w:val="cyan"/>
+        </w:rPr>
+        <w:t>，</w:t>
+      </w:r>
+      <w:r>
+        <w:rPr>
+          <w:rFonts w:ascii="Times New Roman" w:hint="eastAsia"/>
+          <w:highlight w:val="cyan"/>
+        </w:rPr>
+        <w:t>执行</w:t>
+      </w:r>
+      <w:r>
+        <w:rPr>
+          <w:rFonts w:ascii="Times New Roman"/>
+          <w:highlight w:val="cyan"/>
+        </w:rPr>
+        <w:t>软件的验证</w:t>
+      </w:r>
+      <w:r>
+        <w:rPr>
+          <w:rFonts w:ascii="Times New Roman" w:hint="eastAsia"/>
+          <w:highlight w:val="cyan"/>
+        </w:rPr>
+        <w:t>及</w:t>
+      </w:r>
+      <w:r>
+        <w:rPr>
+          <w:rFonts w:ascii="Times New Roman"/>
+          <w:highlight w:val="cyan"/>
+        </w:rPr>
+        <w:t>质量保证，核查通过</w:t>
+      </w:r>
+      <w:r>
+        <w:rPr>
+          <w:rFonts w:ascii="Times New Roman" w:hint="eastAsia"/>
+          <w:highlight w:val="cyan"/>
+        </w:rPr>
+        <w:t>后</w:t>
+      </w:r>
+      <w:r>
+        <w:rPr>
+          <w:rFonts w:ascii="Times New Roman"/>
+          <w:highlight w:val="cyan"/>
+        </w:rPr>
+        <w:t>，建立</w:t>
+      </w:r>
+      <w:r>
+        <w:rPr>
+          <w:rFonts w:ascii="Times New Roman" w:hint="eastAsia"/>
+          <w:highlight w:val="cyan"/>
+        </w:rPr>
+        <w:t>评审</w:t>
+      </w:r>
+      <w:r>
+        <w:rPr>
+          <w:rFonts w:ascii="Times New Roman"/>
+          <w:highlight w:val="cyan"/>
+        </w:rPr>
+        <w:t>基线，</w:t>
+      </w:r>
+      <w:r>
+        <w:rPr>
+          <w:rFonts w:ascii="Times New Roman" w:hint="eastAsia"/>
+          <w:highlight w:val="cyan"/>
+        </w:rPr>
+        <w:t>由</w:t>
+      </w:r>
+      <w:r>
+        <w:rPr>
+          <w:rFonts w:ascii="Times New Roman"/>
+          <w:highlight w:val="cyan"/>
+        </w:rPr>
+        <w:t>软件的评审团和</w:t>
+      </w:r>
+      <w:r>
+        <w:rPr>
+          <w:rFonts w:ascii="Times New Roman"/>
+          <w:highlight w:val="cyan"/>
+        </w:rPr>
+        <w:t>QA</w:t>
+      </w:r>
+      <w:r>
+        <w:rPr>
+          <w:rFonts w:ascii="Times New Roman"/>
+          <w:highlight w:val="cyan"/>
+        </w:rPr>
+        <w:t>进行评审</w:t>
+      </w:r>
+      <w:r>
+        <w:rPr>
+          <w:rFonts w:ascii="Times New Roman" w:hint="eastAsia"/>
+          <w:highlight w:val="cyan"/>
+        </w:rPr>
+        <w:t>，</w:t>
+      </w:r>
+      <w:r>
+        <w:rPr>
+          <w:rFonts w:ascii="Times New Roman"/>
+          <w:highlight w:val="cyan"/>
+        </w:rPr>
+        <w:t>评审通过后，</w:t>
+      </w:r>
+      <w:r>
+        <w:rPr>
+          <w:rFonts w:ascii="Times New Roman" w:hint="eastAsia"/>
+          <w:highlight w:val="cyan"/>
+        </w:rPr>
+        <w:t>建立本</w:t>
+      </w:r>
+      <w:r>
+        <w:rPr>
+          <w:rFonts w:ascii="Times New Roman"/>
+          <w:highlight w:val="cyan"/>
+        </w:rPr>
+        <w:t>开发</w:t>
+      </w:r>
+      <w:r>
+        <w:rPr>
+          <w:rFonts w:ascii="Times New Roman" w:hint="eastAsia"/>
+          <w:highlight w:val="cyan"/>
+        </w:rPr>
+        <w:t>过程</w:t>
+      </w:r>
+      <w:r>
+        <w:rPr>
+          <w:rFonts w:ascii="Times New Roman"/>
+          <w:highlight w:val="cyan"/>
+        </w:rPr>
+        <w:t>的审查</w:t>
+      </w:r>
+      <w:r>
+        <w:rPr>
+          <w:rFonts w:ascii="Times New Roman" w:hint="eastAsia"/>
+          <w:highlight w:val="cyan"/>
+        </w:rPr>
+        <w:t>基线</w:t>
+      </w:r>
+      <w:r>
+        <w:rPr>
+          <w:rFonts w:ascii="Times New Roman"/>
+          <w:highlight w:val="cyan"/>
+        </w:rPr>
+        <w:t>，并进入下一个</w:t>
+      </w:r>
+      <w:r>
+        <w:rPr>
+          <w:rFonts w:ascii="Times New Roman" w:hint="eastAsia"/>
+          <w:highlight w:val="cyan"/>
+        </w:rPr>
+        <w:t>开发</w:t>
+      </w:r>
+      <w:r>
+        <w:rPr>
+          <w:rFonts w:ascii="Times New Roman"/>
+          <w:highlight w:val="cyan"/>
+        </w:rPr>
+        <w:t>过程。</w:t>
+      </w:r>
+    </w:p>
+    <w:p>
+      <w:pPr>
+        <w:rPr>
+          <w:rFonts w:ascii="Times New Roman"/>
+          <w:highlight w:val="cyan"/>
+        </w:rPr>
+      </w:pPr>
+      <w:r>
+        <w:rPr>
+          <w:rFonts w:ascii="Times New Roman" w:hint="eastAsia"/>
+          <w:highlight w:val="cyan"/>
+        </w:rPr>
+        <w:t>3.</w:t>
+      </w:r>
+      <w:r>
+        <w:rPr>
+          <w:rFonts w:ascii="Times New Roman" w:hint="eastAsia"/>
+          <w:highlight w:val="cyan"/>
+        </w:rPr>
+        <w:t>当</w:t>
+      </w:r>
+      <w:r>
+        <w:rPr>
+          <w:rFonts w:ascii="Times New Roman"/>
+          <w:highlight w:val="cyan"/>
+        </w:rPr>
+        <w:t>所有开发过程完成，并且经过核查和评审合格后</w:t>
+      </w:r>
+      <w:r>
+        <w:rPr>
+          <w:rFonts w:ascii="Times New Roman" w:hint="eastAsia"/>
+          <w:highlight w:val="cyan"/>
+        </w:rPr>
+        <w:t>。变更</w:t>
+      </w:r>
+      <w:r>
+        <w:rPr>
+          <w:rFonts w:ascii="Times New Roman"/>
+          <w:highlight w:val="cyan"/>
+        </w:rPr>
+        <w:t>实施阶段结束</w:t>
+      </w:r>
+    </w:p>
+    <w:p>
+      <w:pPr>
+        <w:rPr>
+          <w:rFonts w:ascii="Times New Roman"/>
+          <w:highlight w:val="cyan"/>
+        </w:rPr>
+      </w:pPr>
+      <w:r>
+        <w:rPr>
+          <w:rFonts w:ascii="Times New Roman" w:hint="eastAsia"/>
+          <w:highlight w:val="cyan"/>
+        </w:rPr>
+        <w:t>五</w:t>
+      </w:r>
+      <w:r>
+        <w:rPr>
+          <w:rFonts w:ascii="Times New Roman"/>
+          <w:highlight w:val="cyan"/>
+        </w:rPr>
+        <w:t>、</w:t>
+      </w:r>
+      <w:r>
+        <w:rPr>
+          <w:rFonts w:ascii="Times New Roman" w:hint="eastAsia"/>
+          <w:highlight w:val="cyan"/>
+        </w:rPr>
+        <w:t>变更</w:t>
+      </w:r>
+      <w:r>
+        <w:rPr>
+          <w:rFonts w:ascii="Times New Roman"/>
+          <w:highlight w:val="cyan"/>
+        </w:rPr>
+        <w:t>核查</w:t>
+      </w:r>
+      <w:r>
+        <w:rPr>
+          <w:rFonts w:ascii="Times New Roman" w:hint="eastAsia"/>
+          <w:highlight w:val="cyan"/>
+        </w:rPr>
+        <w:t>：</w:t>
+      </w:r>
+      <w:r>
+        <w:rPr>
+          <w:rFonts w:ascii="Times New Roman" w:hint="eastAsia"/>
+          <w:highlight w:val="cyan"/>
+        </w:rPr>
+        <w:t>XX</w:t>
+      </w:r>
+      <w:r>
+        <w:rPr>
+          <w:rFonts w:ascii="Times New Roman"/>
+          <w:highlight w:val="cyan"/>
+        </w:rPr>
+        <w:t>人员</w:t>
+      </w:r>
+      <w:r>
+        <w:rPr>
+          <w:rFonts w:ascii="Times New Roman" w:hint="eastAsia"/>
+          <w:highlight w:val="cyan"/>
+        </w:rPr>
+        <w:t>根据变更</w:t>
+      </w:r>
+      <w:r>
+        <w:rPr>
+          <w:rFonts w:ascii="Times New Roman"/>
+          <w:highlight w:val="cyan"/>
+        </w:rPr>
+        <w:t>核查和评审</w:t>
+      </w:r>
+      <w:r>
+        <w:rPr>
+          <w:rFonts w:ascii="Times New Roman" w:hint="eastAsia"/>
+          <w:highlight w:val="cyan"/>
+        </w:rPr>
+        <w:t>报告</w:t>
+      </w:r>
+      <w:r>
+        <w:rPr>
+          <w:rFonts w:ascii="Times New Roman"/>
+          <w:highlight w:val="cyan"/>
+        </w:rPr>
+        <w:t>，记忆是否达到变更目的，对此次变更进行</w:t>
+      </w:r>
+      <w:r>
+        <w:rPr>
+          <w:rFonts w:ascii="Times New Roman" w:hint="eastAsia"/>
+          <w:highlight w:val="cyan"/>
+        </w:rPr>
+        <w:t>评估</w:t>
+      </w:r>
+      <w:r>
+        <w:rPr>
+          <w:rFonts w:ascii="Times New Roman"/>
+          <w:highlight w:val="cyan"/>
+        </w:rPr>
+        <w:t>。</w:t>
+      </w:r>
+      <w:r>
+        <w:rPr>
+          <w:rFonts w:ascii="Times New Roman" w:hint="eastAsia"/>
+          <w:highlight w:val="cyan"/>
+        </w:rPr>
+        <w:t>若</w:t>
+      </w:r>
+      <w:r>
+        <w:rPr>
+          <w:rFonts w:ascii="Times New Roman"/>
+          <w:highlight w:val="cyan"/>
+        </w:rPr>
+        <w:t>通过，建立新的</w:t>
+      </w:r>
+      <w:r>
+        <w:rPr>
+          <w:rFonts w:ascii="Times New Roman" w:hint="eastAsia"/>
+          <w:highlight w:val="cyan"/>
+        </w:rPr>
+        <w:t>产品</w:t>
+      </w:r>
+      <w:r>
+        <w:rPr>
+          <w:rFonts w:ascii="Times New Roman"/>
+          <w:highlight w:val="cyan"/>
+        </w:rPr>
+        <w:t>基线，变更完成</w:t>
+      </w:r>
+      <w:r>
+        <w:rPr>
+          <w:rFonts w:ascii="Times New Roman" w:hint="eastAsia"/>
+          <w:highlight w:val="cyan"/>
+        </w:rPr>
+        <w:t>，</w:t>
+      </w:r>
+      <w:r>
+        <w:rPr>
+          <w:rFonts w:ascii="Times New Roman"/>
+          <w:highlight w:val="cyan"/>
+        </w:rPr>
+        <w:t>建立新的审查基线。若不通过，重新进入变更实施</w:t>
+      </w:r>
+      <w:r>
+        <w:rPr>
+          <w:rFonts w:ascii="Times New Roman" w:hint="eastAsia"/>
+          <w:highlight w:val="cyan"/>
+        </w:rPr>
+        <w:t>阶段</w:t>
+      </w:r>
+      <w:r>
+        <w:rPr>
+          <w:rFonts w:ascii="Times New Roman"/>
+          <w:highlight w:val="cyan"/>
+        </w:rPr>
+        <w:t>。</w:t>
+      </w:r>
+      <w:commentRangeEnd w:id="1"/>
+      <w:r>
+        <w:rPr>
+          <w:rStyle w:val="a5"/>
+          <w:highlight w:val="cyan"/>
+        </w:rPr>
+        <w:commentReference w:id="1"/>
+      </w:r>
+    </w:p>
+    <w:p>
+      <w:pPr>
+        <w:rPr>
+          <w:rFonts w:ascii="Times New Roman"/>
+          <w:highlight w:val="cyan"/>
         </w:rPr>
       </w:pPr>
     </w:p>
@@ -8260,899 +9879,77 @@
         <w:pStyle w:val="a3"/>
         <w:spacing w:line="360" w:lineRule="exact"/>
         <w:rPr>
-          <w:rFonts w:asciiTheme="minorEastAsia" w:eastAsiaTheme="minorEastAsia" w:hAnsiTheme="minorEastAsia"/>
-          <w:szCs w:val="24"/>
+          <w:highlight w:val="cyan"/>
         </w:rPr>
       </w:pPr>
       <w:r>
         <w:rPr>
-          <w:rFonts w:asciiTheme="minorEastAsia" w:hAnsiTheme="minorEastAsia"/>
-          <w:szCs w:val="24"/>
-        </w:rPr>
-        <w:t>按照变更子流程的特点</w:t>
-      </w:r>
-      <w:r>
-        <w:rPr>
-          <w:rFonts w:asciiTheme="minorEastAsia" w:hAnsiTheme="minorEastAsia" w:hint="eastAsia"/>
-          <w:szCs w:val="24"/>
-        </w:rPr>
-        <w:t>，本文</w:t>
-      </w:r>
-      <w:r>
-        <w:rPr>
-          <w:rFonts w:asciiTheme="minorEastAsia" w:hAnsiTheme="minorEastAsia"/>
-          <w:szCs w:val="24"/>
-        </w:rPr>
-        <w:t>将</w:t>
-      </w:r>
-      <w:r>
-        <w:rPr>
-          <w:rFonts w:asciiTheme="minorEastAsia" w:hAnsiTheme="minorEastAsia" w:hint="eastAsia"/>
-          <w:szCs w:val="24"/>
-        </w:rPr>
-        <w:t>变更流程分成了5个阶段，a.变更申请阶段 b.变更评估阶段 c.变更实施阶段 d.变更评审阶段 e.变更完成阶段 f.状态统计阶段。整个流程共9种子活动，分11步进行。</w:t>
+          <w:rFonts w:hint="eastAsia"/>
+          <w:highlight w:val="cyan"/>
+        </w:rPr>
+        <w:t>统一的</w:t>
+      </w:r>
+      <w:r>
+        <w:rPr>
+          <w:highlight w:val="cyan"/>
+        </w:rPr>
+        <w:t>变更</w:t>
+      </w:r>
+      <w:r>
+        <w:rPr>
+          <w:rFonts w:hint="eastAsia"/>
+          <w:highlight w:val="cyan"/>
+        </w:rPr>
+        <w:t>模型</w:t>
+      </w:r>
+      <w:r>
+        <w:rPr>
+          <w:highlight w:val="cyan"/>
+        </w:rPr>
+        <w:t>的流程图</w:t>
+      </w:r>
+      <w:r>
+        <w:rPr>
+          <w:rFonts w:hint="eastAsia"/>
+          <w:highlight w:val="cyan"/>
+        </w:rPr>
+        <w:t>如图</w:t>
+      </w:r>
+      <w:r>
+        <w:rPr>
+          <w:highlight w:val="cyan"/>
+        </w:rPr>
+        <w:t>（）</w:t>
+      </w:r>
+      <w:r>
+        <w:rPr>
+          <w:rFonts w:hint="eastAsia"/>
+          <w:highlight w:val="cyan"/>
+        </w:rPr>
+        <w:t>所示</w:t>
+      </w:r>
+      <w:r>
+        <w:rPr>
+          <w:highlight w:val="cyan"/>
+        </w:rPr>
+        <w:t>：</w:t>
       </w:r>
     </w:p>
     <w:p>
       <w:pPr>
-        <w:widowControl/>
-        <w:jc w:val="left"/>
-        <w:rPr>
-          <w:rFonts w:asciiTheme="minorEastAsia" w:hAnsiTheme="minorEastAsia" w:cs="宋体"/>
-          <w:color w:val="000000"/>
-          <w:kern w:val="0"/>
-          <w:sz w:val="24"/>
-          <w:szCs w:val="24"/>
+        <w:rPr>
+          <w:rFonts w:ascii="Times New Roman"/>
         </w:rPr>
       </w:pPr>
       <w:r>
         <w:rPr>
-          <w:rFonts w:asciiTheme="minorEastAsia" w:hAnsiTheme="minorEastAsia" w:cs="宋体" w:hint="eastAsia"/>
-          <w:color w:val="000000"/>
-          <w:kern w:val="0"/>
-          <w:sz w:val="24"/>
-          <w:szCs w:val="24"/>
-        </w:rPr>
-        <w:t>1</w:t>
-      </w:r>
-      <w:r>
-        <w:rPr>
-          <w:rFonts w:asciiTheme="minorEastAsia" w:hAnsiTheme="minorEastAsia" w:cs="宋体" w:hint="eastAsia"/>
-          <w:color w:val="000000"/>
-          <w:kern w:val="0"/>
-          <w:sz w:val="24"/>
-          <w:szCs w:val="24"/>
-        </w:rPr>
-        <w:t>．</w:t>
-      </w:r>
-      <w:r>
-        <w:rPr>
-          <w:rFonts w:asciiTheme="minorEastAsia" w:hAnsiTheme="minorEastAsia" w:cs="宋体" w:hint="eastAsia"/>
-          <w:color w:val="000000"/>
-          <w:kern w:val="0"/>
-          <w:sz w:val="24"/>
-          <w:szCs w:val="24"/>
-        </w:rPr>
-        <w:t>问题报告</w:t>
-      </w:r>
-      <w:r>
-        <w:rPr>
-          <w:rFonts w:asciiTheme="minorEastAsia" w:hAnsiTheme="minorEastAsia" w:cs="宋体" w:hint="eastAsia"/>
-          <w:color w:val="000000"/>
-          <w:kern w:val="0"/>
-          <w:sz w:val="24"/>
-          <w:szCs w:val="24"/>
-        </w:rPr>
-        <w:t>或需求变更报告。按照变更原因的不同，可以将变更分为两类，</w:t>
-      </w:r>
-      <w:proofErr w:type="gramStart"/>
-      <w:r>
-        <w:rPr>
-          <w:rFonts w:asciiTheme="minorEastAsia" w:hAnsiTheme="minorEastAsia" w:cs="宋体" w:hint="eastAsia"/>
-          <w:color w:val="000000"/>
-          <w:kern w:val="0"/>
-          <w:sz w:val="24"/>
-          <w:szCs w:val="24"/>
-        </w:rPr>
-        <w:t>即问题</w:t>
-      </w:r>
-      <w:proofErr w:type="gramEnd"/>
-      <w:r>
-        <w:rPr>
-          <w:rFonts w:asciiTheme="minorEastAsia" w:hAnsiTheme="minorEastAsia" w:cs="宋体" w:hint="eastAsia"/>
-          <w:color w:val="000000"/>
-          <w:kern w:val="0"/>
-          <w:sz w:val="24"/>
-          <w:szCs w:val="24"/>
-        </w:rPr>
-        <w:t>引起的变更和需求变化引起的变更。若</w:t>
-      </w:r>
-      <w:proofErr w:type="gramStart"/>
-      <w:r>
-        <w:rPr>
-          <w:rFonts w:asciiTheme="minorEastAsia" w:hAnsiTheme="minorEastAsia" w:cs="宋体" w:hint="eastAsia"/>
-          <w:color w:val="000000"/>
-          <w:kern w:val="0"/>
-          <w:sz w:val="24"/>
-          <w:szCs w:val="24"/>
-        </w:rPr>
-        <w:t>变更因</w:t>
-      </w:r>
-      <w:proofErr w:type="gramEnd"/>
-      <w:r>
-        <w:rPr>
-          <w:rFonts w:asciiTheme="minorEastAsia" w:hAnsiTheme="minorEastAsia" w:cs="宋体" w:hint="eastAsia"/>
-          <w:color w:val="000000"/>
-          <w:kern w:val="0"/>
-          <w:sz w:val="24"/>
-          <w:szCs w:val="24"/>
-        </w:rPr>
-        <w:t>问题而提出的，则由相关负责人展开问题报告活动，填写问题报告单；若变更时因为需求改变引起的，则由相关负责人进行需求变更的分析。</w:t>
-      </w:r>
-    </w:p>
-    <w:p>
-      <w:pPr>
-        <w:widowControl/>
-        <w:jc w:val="left"/>
-        <w:rPr>
-          <w:rFonts w:asciiTheme="minorEastAsia" w:hAnsiTheme="minorEastAsia" w:cs="宋体"/>
-          <w:color w:val="000000"/>
-          <w:kern w:val="0"/>
-          <w:sz w:val="24"/>
-          <w:szCs w:val="24"/>
-        </w:rPr>
-      </w:pPr>
-      <w:r>
-        <w:rPr>
-          <w:rFonts w:asciiTheme="minorEastAsia" w:hAnsiTheme="minorEastAsia" w:cs="宋体" w:hint="eastAsia"/>
-          <w:color w:val="000000"/>
-          <w:kern w:val="0"/>
-          <w:sz w:val="24"/>
-          <w:szCs w:val="24"/>
-        </w:rPr>
-        <w:t>2</w:t>
-      </w:r>
-      <w:r>
-        <w:rPr>
-          <w:rFonts w:asciiTheme="minorEastAsia" w:hAnsiTheme="minorEastAsia" w:cs="宋体" w:hint="eastAsia"/>
-          <w:color w:val="000000"/>
-          <w:kern w:val="0"/>
-          <w:sz w:val="24"/>
-          <w:szCs w:val="24"/>
-        </w:rPr>
-        <w:t>．</w:t>
-      </w:r>
-      <w:r>
-        <w:rPr>
-          <w:rFonts w:asciiTheme="minorEastAsia" w:hAnsiTheme="minorEastAsia" w:cs="宋体" w:hint="eastAsia"/>
-          <w:color w:val="000000"/>
-          <w:kern w:val="0"/>
-          <w:sz w:val="24"/>
-          <w:szCs w:val="24"/>
-        </w:rPr>
-        <w:t>变更申请</w:t>
-      </w:r>
-      <w:r>
-        <w:rPr>
-          <w:rFonts w:asciiTheme="minorEastAsia" w:hAnsiTheme="minorEastAsia" w:cs="宋体" w:hint="eastAsia"/>
-          <w:color w:val="000000"/>
-          <w:kern w:val="0"/>
-          <w:sz w:val="24"/>
-          <w:szCs w:val="24"/>
-        </w:rPr>
-        <w:t>。变更申请人根据问题报告或需求变更报告，提出变更申请。。</w:t>
-      </w:r>
-    </w:p>
-    <w:p>
-      <w:pPr>
-        <w:widowControl/>
-        <w:jc w:val="left"/>
-        <w:rPr>
-          <w:rFonts w:asciiTheme="minorEastAsia" w:hAnsiTheme="minorEastAsia" w:cs="宋体"/>
-          <w:color w:val="000000"/>
-          <w:kern w:val="0"/>
-          <w:sz w:val="24"/>
-          <w:szCs w:val="24"/>
-        </w:rPr>
-      </w:pPr>
-      <w:r>
-        <w:rPr>
-          <w:rFonts w:asciiTheme="minorEastAsia" w:hAnsiTheme="minorEastAsia" w:cs="宋体" w:hint="eastAsia"/>
-          <w:color w:val="000000"/>
-          <w:kern w:val="0"/>
-          <w:sz w:val="24"/>
-          <w:szCs w:val="24"/>
-        </w:rPr>
-        <w:t>3</w:t>
-      </w:r>
-      <w:r>
-        <w:rPr>
-          <w:rFonts w:asciiTheme="minorEastAsia" w:hAnsiTheme="minorEastAsia" w:cs="宋体" w:hint="eastAsia"/>
-          <w:color w:val="000000"/>
-          <w:kern w:val="0"/>
-          <w:sz w:val="24"/>
-          <w:szCs w:val="24"/>
-        </w:rPr>
-        <w:t>．</w:t>
-      </w:r>
-      <w:r>
-        <w:rPr>
-          <w:rFonts w:asciiTheme="minorEastAsia" w:hAnsiTheme="minorEastAsia" w:cs="宋体" w:hint="eastAsia"/>
-          <w:color w:val="000000"/>
-          <w:kern w:val="0"/>
-          <w:sz w:val="24"/>
-          <w:szCs w:val="24"/>
-        </w:rPr>
-        <w:t>变更审批</w:t>
-      </w:r>
-      <w:r>
-        <w:rPr>
-          <w:rFonts w:asciiTheme="minorEastAsia" w:hAnsiTheme="minorEastAsia" w:cs="宋体" w:hint="eastAsia"/>
-          <w:color w:val="000000"/>
-          <w:kern w:val="0"/>
-          <w:sz w:val="24"/>
-          <w:szCs w:val="24"/>
-        </w:rPr>
-        <w:t>。由审批负责人员对变更申请的内容进行审核，若审核通过，则开始执行变更；若审核不通过</w:t>
-      </w:r>
-      <w:r>
-        <w:rPr>
-          <w:rFonts w:asciiTheme="minorEastAsia" w:hAnsiTheme="minorEastAsia" w:cs="宋体" w:hint="eastAsia"/>
-          <w:color w:val="000000"/>
-          <w:kern w:val="0"/>
-          <w:sz w:val="24"/>
-          <w:szCs w:val="24"/>
-        </w:rPr>
-        <w:t>时，</w:t>
-      </w:r>
-      <w:r>
-        <w:rPr>
-          <w:rFonts w:asciiTheme="minorEastAsia" w:hAnsiTheme="minorEastAsia" w:cs="宋体" w:hint="eastAsia"/>
-          <w:color w:val="000000"/>
-          <w:kern w:val="0"/>
-          <w:sz w:val="24"/>
-          <w:szCs w:val="24"/>
-        </w:rPr>
-        <w:t>则</w:t>
-      </w:r>
-      <w:r>
-        <w:rPr>
-          <w:rFonts w:asciiTheme="minorEastAsia" w:hAnsiTheme="minorEastAsia" w:cs="宋体" w:hint="eastAsia"/>
-          <w:color w:val="000000"/>
-          <w:kern w:val="0"/>
-          <w:sz w:val="24"/>
-          <w:szCs w:val="24"/>
-        </w:rPr>
-        <w:t>重新申请，或</w:t>
-      </w:r>
-      <w:r>
-        <w:rPr>
-          <w:rFonts w:asciiTheme="minorEastAsia" w:hAnsiTheme="minorEastAsia" w:cs="宋体" w:hint="eastAsia"/>
-          <w:color w:val="000000"/>
-          <w:kern w:val="0"/>
-          <w:sz w:val="24"/>
-          <w:szCs w:val="24"/>
-        </w:rPr>
-        <w:t>中止变更，</w:t>
-      </w:r>
-      <w:r>
-        <w:rPr>
-          <w:rFonts w:asciiTheme="minorEastAsia" w:hAnsiTheme="minorEastAsia" w:cs="宋体" w:hint="eastAsia"/>
-          <w:color w:val="000000"/>
-          <w:kern w:val="0"/>
-          <w:sz w:val="24"/>
-          <w:szCs w:val="24"/>
-        </w:rPr>
-        <w:t xml:space="preserve">关闭申请和问题报告。 </w:t>
-      </w:r>
-    </w:p>
-    <w:p>
-      <w:pPr>
-        <w:widowControl/>
-        <w:jc w:val="left"/>
-        <w:rPr>
-          <w:rFonts w:asciiTheme="minorEastAsia" w:hAnsiTheme="minorEastAsia" w:cs="Calibri"/>
-          <w:kern w:val="0"/>
-          <w:sz w:val="24"/>
-          <w:szCs w:val="24"/>
-        </w:rPr>
-      </w:pPr>
-      <w:r>
-        <w:rPr>
-          <w:rFonts w:asciiTheme="minorEastAsia" w:hAnsiTheme="minorEastAsia" w:cs="宋体" w:hint="eastAsia"/>
-          <w:kern w:val="0"/>
-          <w:sz w:val="24"/>
-          <w:szCs w:val="24"/>
-        </w:rPr>
-        <w:t>4</w:t>
-      </w:r>
-      <w:r>
-        <w:rPr>
-          <w:rFonts w:asciiTheme="minorEastAsia" w:hAnsiTheme="minorEastAsia" w:cs="宋体" w:hint="eastAsia"/>
-          <w:kern w:val="0"/>
-          <w:sz w:val="24"/>
-          <w:szCs w:val="24"/>
-        </w:rPr>
-        <w:t>．</w:t>
-      </w:r>
-      <w:r>
-        <w:rPr>
-          <w:rFonts w:asciiTheme="minorEastAsia" w:hAnsiTheme="minorEastAsia" w:cs="宋体" w:hint="eastAsia"/>
-          <w:kern w:val="0"/>
-          <w:sz w:val="24"/>
-          <w:szCs w:val="24"/>
-        </w:rPr>
-        <w:t>基线管理。</w:t>
-      </w:r>
-      <w:r>
-        <w:rPr>
-          <w:rFonts w:asciiTheme="minorEastAsia" w:hAnsiTheme="minorEastAsia" w:cs="Calibri" w:hint="eastAsia"/>
-          <w:kern w:val="0"/>
-          <w:sz w:val="24"/>
-          <w:szCs w:val="24"/>
-        </w:rPr>
-        <w:t>根据变更审批明确的要被变更</w:t>
-      </w:r>
-      <w:r>
-        <w:rPr>
-          <w:rFonts w:asciiTheme="minorEastAsia" w:hAnsiTheme="minorEastAsia" w:cs="Calibri"/>
-          <w:kern w:val="0"/>
-          <w:sz w:val="24"/>
-          <w:szCs w:val="24"/>
-        </w:rPr>
-        <w:t>的原基线的标识</w:t>
-      </w:r>
-      <w:r>
-        <w:rPr>
-          <w:rFonts w:asciiTheme="minorEastAsia" w:hAnsiTheme="minorEastAsia" w:cs="Calibri" w:hint="eastAsia"/>
-          <w:kern w:val="0"/>
-          <w:sz w:val="24"/>
-          <w:szCs w:val="24"/>
-        </w:rPr>
-        <w:t>，获得该基线的受控配置项的标识，该基线状态根据配置管理计划是否需要被checkout，取决于是否允许同时对同一基线开始两次以上的变更，一般来说应是不允许的。</w:t>
-      </w:r>
-    </w:p>
-    <w:p>
-      <w:pPr>
-        <w:widowControl/>
-        <w:jc w:val="left"/>
-        <w:rPr>
-          <w:rFonts w:asciiTheme="minorEastAsia" w:hAnsiTheme="minorEastAsia" w:cs="宋体"/>
-          <w:kern w:val="0"/>
-          <w:sz w:val="24"/>
-          <w:szCs w:val="24"/>
-        </w:rPr>
-      </w:pPr>
-      <w:r>
-        <w:rPr>
-          <w:rFonts w:asciiTheme="minorEastAsia" w:hAnsiTheme="minorEastAsia" w:cs="宋体" w:hint="eastAsia"/>
-          <w:kern w:val="0"/>
-          <w:sz w:val="24"/>
-          <w:szCs w:val="24"/>
-        </w:rPr>
-        <w:t>5．配置项</w:t>
-      </w:r>
-      <w:r>
-        <w:rPr>
-          <w:rFonts w:asciiTheme="minorEastAsia" w:hAnsiTheme="minorEastAsia" w:cs="Calibri" w:hint="eastAsia"/>
-          <w:kern w:val="0"/>
-          <w:sz w:val="24"/>
-          <w:szCs w:val="24"/>
-        </w:rPr>
-        <w:t>：通过基线受控配置项库中配置项的标识，获得配置项数据。并将此配置项checkout</w:t>
-      </w:r>
-      <w:r>
-        <w:rPr>
-          <w:rFonts w:asciiTheme="minorEastAsia" w:hAnsiTheme="minorEastAsia" w:cs="Calibri" w:hint="eastAsia"/>
-          <w:kern w:val="0"/>
-          <w:sz w:val="24"/>
-          <w:szCs w:val="24"/>
-        </w:rPr>
-        <w:t>。</w:t>
-      </w:r>
-    </w:p>
-    <w:p>
-      <w:pPr>
-        <w:widowControl/>
-        <w:jc w:val="left"/>
-        <w:rPr>
-          <w:rFonts w:asciiTheme="minorEastAsia" w:hAnsiTheme="minorEastAsia" w:cs="宋体"/>
-          <w:color w:val="FFC000"/>
-          <w:kern w:val="0"/>
-          <w:sz w:val="24"/>
-          <w:szCs w:val="24"/>
-        </w:rPr>
-      </w:pPr>
-      <w:r>
-        <w:rPr>
-          <w:rFonts w:asciiTheme="minorEastAsia" w:hAnsiTheme="minorEastAsia" w:cs="宋体" w:hint="eastAsia"/>
-          <w:color w:val="000000"/>
-          <w:kern w:val="0"/>
-          <w:sz w:val="24"/>
-          <w:szCs w:val="24"/>
-        </w:rPr>
-        <w:t>6．数据</w:t>
-      </w:r>
-      <w:r>
-        <w:rPr>
-          <w:rFonts w:asciiTheme="minorEastAsia" w:hAnsiTheme="minorEastAsia" w:cs="宋体" w:hint="eastAsia"/>
-          <w:color w:val="000000"/>
-          <w:kern w:val="0"/>
-          <w:sz w:val="24"/>
-          <w:szCs w:val="24"/>
-        </w:rPr>
-        <w:t>开发过程。由开发人员</w:t>
-      </w:r>
-      <w:r>
-        <w:rPr>
-          <w:rFonts w:asciiTheme="minorEastAsia" w:hAnsiTheme="minorEastAsia" w:cs="宋体" w:hint="eastAsia"/>
-          <w:color w:val="000000"/>
-          <w:kern w:val="0"/>
-          <w:sz w:val="24"/>
-          <w:szCs w:val="24"/>
-        </w:rPr>
-        <w:t>执行数据的更改</w:t>
-      </w:r>
-      <w:r>
-        <w:rPr>
-          <w:rFonts w:asciiTheme="minorEastAsia" w:hAnsiTheme="minorEastAsia" w:cs="宋体" w:hint="eastAsia"/>
-          <w:color w:val="000000"/>
-          <w:kern w:val="0"/>
-          <w:sz w:val="24"/>
-          <w:szCs w:val="24"/>
-        </w:rPr>
-        <w:t>。需要说明的是，根据最佳实</w:t>
-      </w:r>
-      <w:r>
-        <w:rPr>
-          <w:rFonts w:asciiTheme="minorEastAsia" w:hAnsiTheme="minorEastAsia" w:cs="Calibri" w:hint="eastAsia"/>
-          <w:kern w:val="0"/>
-          <w:sz w:val="24"/>
-          <w:szCs w:val="24"/>
-        </w:rPr>
-        <w:t>践关于建立阶段基线的要求文献（），在开发阶段</w:t>
-      </w:r>
-      <w:r>
-        <w:rPr>
-          <w:rFonts w:asciiTheme="minorEastAsia" w:hAnsiTheme="minorEastAsia" w:cs="Calibri" w:hint="eastAsia"/>
-          <w:kern w:val="0"/>
-          <w:sz w:val="24"/>
-          <w:szCs w:val="24"/>
-        </w:rPr>
-        <w:t>，完成</w:t>
-      </w:r>
-      <w:proofErr w:type="gramStart"/>
-      <w:r>
-        <w:rPr>
-          <w:rFonts w:asciiTheme="minorEastAsia" w:hAnsiTheme="minorEastAsia" w:cs="Calibri" w:hint="eastAsia"/>
-          <w:kern w:val="0"/>
-          <w:sz w:val="24"/>
-          <w:szCs w:val="24"/>
-        </w:rPr>
-        <w:t>一</w:t>
-      </w:r>
-      <w:proofErr w:type="gramEnd"/>
-      <w:r>
-        <w:rPr>
-          <w:rFonts w:asciiTheme="minorEastAsia" w:hAnsiTheme="minorEastAsia" w:cs="Calibri" w:hint="eastAsia"/>
-          <w:kern w:val="0"/>
-          <w:sz w:val="24"/>
-          <w:szCs w:val="24"/>
-        </w:rPr>
-        <w:t>个子阶段后，需要建立核查基线、评审基线以及审查基线，因此开发活动过程中也会建立基线</w:t>
-      </w:r>
-      <w:r>
-        <w:rPr>
-          <w:rFonts w:asciiTheme="minorEastAsia" w:hAnsiTheme="minorEastAsia" w:cs="Calibri" w:hint="eastAsia"/>
-          <w:kern w:val="0"/>
-          <w:sz w:val="24"/>
-          <w:szCs w:val="24"/>
-        </w:rPr>
-        <w:t>，但这些</w:t>
-      </w:r>
-      <w:r>
-        <w:rPr>
-          <w:rFonts w:asciiTheme="minorEastAsia" w:hAnsiTheme="minorEastAsia" w:cs="Calibri" w:hint="eastAsia"/>
-          <w:kern w:val="0"/>
-          <w:sz w:val="24"/>
-          <w:szCs w:val="24"/>
-        </w:rPr>
-        <w:t>基线</w:t>
-      </w:r>
-      <w:r>
-        <w:rPr>
-          <w:rFonts w:asciiTheme="minorEastAsia" w:hAnsiTheme="minorEastAsia" w:cs="Calibri" w:hint="eastAsia"/>
-          <w:kern w:val="0"/>
-          <w:sz w:val="24"/>
-          <w:szCs w:val="24"/>
-        </w:rPr>
-        <w:t>是在处理人角色发生变化时建立的，不是由变更建立，与变更生成的基线不同</w:t>
-      </w:r>
-      <w:r>
-        <w:rPr>
-          <w:rFonts w:asciiTheme="minorEastAsia" w:hAnsiTheme="minorEastAsia" w:cs="Calibri" w:hint="eastAsia"/>
-          <w:kern w:val="0"/>
-          <w:sz w:val="24"/>
-          <w:szCs w:val="24"/>
-        </w:rPr>
-        <w:t>，此处不对其生成过程进行具体说明</w:t>
-      </w:r>
-      <w:r>
-        <w:rPr>
-          <w:rFonts w:asciiTheme="minorEastAsia" w:hAnsiTheme="minorEastAsia" w:cs="Calibri" w:hint="eastAsia"/>
-          <w:kern w:val="0"/>
-          <w:sz w:val="24"/>
-          <w:szCs w:val="24"/>
-        </w:rPr>
-        <w:t>。</w:t>
-      </w:r>
-    </w:p>
-    <w:p>
-      <w:pPr>
-        <w:widowControl/>
-        <w:jc w:val="left"/>
-        <w:rPr>
-          <w:rFonts w:asciiTheme="minorEastAsia" w:hAnsiTheme="minorEastAsia" w:cs="宋体"/>
-          <w:color w:val="FFC000"/>
-          <w:kern w:val="0"/>
-          <w:sz w:val="24"/>
-          <w:szCs w:val="24"/>
-        </w:rPr>
-      </w:pPr>
-      <w:r>
-        <w:rPr>
-          <w:rFonts w:asciiTheme="minorEastAsia" w:hAnsiTheme="minorEastAsia" w:cs="宋体" w:hint="eastAsia"/>
-          <w:color w:val="000000"/>
-          <w:kern w:val="0"/>
-          <w:sz w:val="24"/>
-          <w:szCs w:val="24"/>
-        </w:rPr>
-        <w:t>7.配置标识。为新生成的数据配置标识，包括开发过程生成的阶段基线和基线的受控数据项。对于阶段基线，虽与变更生成的基线不同，但</w:t>
-      </w:r>
-      <w:r>
-        <w:rPr>
-          <w:rFonts w:asciiTheme="minorEastAsia" w:hAnsiTheme="minorEastAsia" w:cs="Calibri" w:hint="eastAsia"/>
-          <w:kern w:val="0"/>
-          <w:sz w:val="24"/>
-          <w:szCs w:val="24"/>
-        </w:rPr>
-        <w:t>由于可能作为未来变更活动的初始基线，因此要将这些基线及基线中新生成的数据项作为基线类型的数据。</w:t>
-      </w:r>
-      <w:r>
-        <w:rPr>
-          <w:rFonts w:asciiTheme="minorEastAsia" w:hAnsiTheme="minorEastAsia" w:cs="Calibri" w:hint="eastAsia"/>
-          <w:kern w:val="0"/>
-          <w:sz w:val="24"/>
-          <w:szCs w:val="24"/>
-        </w:rPr>
-        <w:t>因此实际在第6步数据开发过程中，也需进行配置标识和基线管理活动。</w:t>
-      </w:r>
-    </w:p>
-    <w:p>
-      <w:pPr>
-        <w:widowControl/>
-        <w:jc w:val="left"/>
-        <w:rPr>
-          <w:rFonts w:asciiTheme="minorEastAsia" w:hAnsiTheme="minorEastAsia" w:cs="宋体" w:hint="eastAsia"/>
-          <w:color w:val="000000"/>
-          <w:kern w:val="0"/>
-          <w:sz w:val="24"/>
-          <w:szCs w:val="24"/>
-        </w:rPr>
-      </w:pPr>
-      <w:r>
-        <w:rPr>
-          <w:rFonts w:asciiTheme="minorEastAsia" w:hAnsiTheme="minorEastAsia" w:cs="宋体" w:hint="eastAsia"/>
-          <w:color w:val="000000"/>
-          <w:kern w:val="0"/>
-          <w:sz w:val="24"/>
-          <w:szCs w:val="24"/>
-        </w:rPr>
-        <w:t>8.变更评审</w:t>
-      </w:r>
-      <w:r>
-        <w:rPr>
-          <w:rFonts w:asciiTheme="minorEastAsia" w:hAnsiTheme="minorEastAsia" w:cs="宋体" w:hint="eastAsia"/>
-          <w:color w:val="000000"/>
-          <w:kern w:val="0"/>
-          <w:sz w:val="24"/>
-          <w:szCs w:val="24"/>
-        </w:rPr>
-        <w:t>。</w:t>
-      </w:r>
-      <w:r>
-        <w:rPr>
-          <w:rFonts w:asciiTheme="minorEastAsia" w:hAnsiTheme="minorEastAsia" w:cs="宋体" w:hint="eastAsia"/>
-          <w:color w:val="000000"/>
-          <w:kern w:val="0"/>
-          <w:sz w:val="24"/>
-          <w:szCs w:val="24"/>
-        </w:rPr>
-        <w:t>再由变更委员会进行变更评审，若评审通过，则建立新的基线，若不通过，则返回第6步数据开发过程重新执行。</w:t>
-      </w:r>
-    </w:p>
-    <w:p>
-      <w:pPr>
-        <w:widowControl/>
-        <w:jc w:val="left"/>
-        <w:rPr>
-          <w:rFonts w:asciiTheme="minorEastAsia" w:hAnsiTheme="minorEastAsia" w:cs="宋体"/>
-          <w:color w:val="000000"/>
-          <w:kern w:val="0"/>
-          <w:sz w:val="24"/>
-          <w:szCs w:val="24"/>
-        </w:rPr>
-      </w:pPr>
-      <w:r>
-        <w:rPr>
-          <w:rFonts w:asciiTheme="minorEastAsia" w:hAnsiTheme="minorEastAsia" w:cs="宋体" w:hint="eastAsia"/>
-          <w:color w:val="000000"/>
-          <w:kern w:val="0"/>
-          <w:sz w:val="24"/>
-          <w:szCs w:val="24"/>
-        </w:rPr>
-        <w:t>9.基线管理：变更评审通过后，</w:t>
-      </w:r>
-      <w:r>
-        <w:rPr>
-          <w:rFonts w:asciiTheme="minorEastAsia" w:hAnsiTheme="minorEastAsia" w:cs="宋体" w:hint="eastAsia"/>
-          <w:color w:val="000000"/>
-          <w:kern w:val="0"/>
-          <w:sz w:val="24"/>
-          <w:szCs w:val="24"/>
-        </w:rPr>
-        <w:t>确定了基线的受控数据项库，</w:t>
-      </w:r>
-      <w:r>
-        <w:rPr>
-          <w:rFonts w:asciiTheme="minorEastAsia" w:hAnsiTheme="minorEastAsia" w:cs="宋体" w:hint="eastAsia"/>
-          <w:color w:val="000000"/>
-          <w:kern w:val="0"/>
-          <w:sz w:val="24"/>
-          <w:szCs w:val="24"/>
-        </w:rPr>
-        <w:t>建立新的基线</w:t>
-      </w:r>
-      <w:r>
-        <w:rPr>
-          <w:rFonts w:asciiTheme="minorEastAsia" w:hAnsiTheme="minorEastAsia" w:cs="宋体" w:hint="eastAsia"/>
-          <w:color w:val="000000"/>
-          <w:kern w:val="0"/>
-          <w:sz w:val="24"/>
-          <w:szCs w:val="24"/>
-        </w:rPr>
-        <w:t>。</w:t>
-      </w:r>
-    </w:p>
-    <w:p>
-      <w:pPr>
-        <w:widowControl/>
-        <w:jc w:val="left"/>
-        <w:rPr>
-          <w:rFonts w:asciiTheme="minorEastAsia" w:hAnsiTheme="minorEastAsia" w:cs="宋体" w:hint="eastAsia"/>
-          <w:color w:val="000000"/>
-          <w:kern w:val="0"/>
-          <w:sz w:val="24"/>
-          <w:szCs w:val="24"/>
-        </w:rPr>
-      </w:pPr>
-      <w:r>
-        <w:rPr>
-          <w:rFonts w:asciiTheme="minorEastAsia" w:hAnsiTheme="minorEastAsia" w:cs="宋体" w:hint="eastAsia"/>
-          <w:color w:val="000000"/>
-          <w:kern w:val="0"/>
-          <w:sz w:val="24"/>
-          <w:szCs w:val="24"/>
-        </w:rPr>
-        <w:t>10.</w:t>
-      </w:r>
-      <w:r>
-        <w:rPr>
-          <w:rFonts w:asciiTheme="minorEastAsia" w:hAnsiTheme="minorEastAsia" w:cs="宋体" w:hint="eastAsia"/>
-          <w:color w:val="000000"/>
-          <w:kern w:val="0"/>
-          <w:sz w:val="24"/>
-          <w:szCs w:val="24"/>
-        </w:rPr>
-        <w:t>配置标识：为建立的新</w:t>
-      </w:r>
-      <w:r>
-        <w:rPr>
-          <w:rFonts w:asciiTheme="minorEastAsia" w:hAnsiTheme="minorEastAsia" w:cs="宋体" w:hint="eastAsia"/>
-          <w:color w:val="000000"/>
-          <w:kern w:val="0"/>
-          <w:sz w:val="24"/>
-          <w:szCs w:val="24"/>
-        </w:rPr>
-        <w:t>基线配置标识</w:t>
-      </w:r>
-      <w:r>
-        <w:rPr>
-          <w:rFonts w:asciiTheme="minorEastAsia" w:hAnsiTheme="minorEastAsia" w:cs="宋体" w:hint="eastAsia"/>
-          <w:color w:val="000000"/>
-          <w:kern w:val="0"/>
-          <w:sz w:val="24"/>
-          <w:szCs w:val="24"/>
-        </w:rPr>
-        <w:t>。同时基线已建立成功并配置了标识，将第4、5步检出(</w:t>
-      </w:r>
-      <w:r>
-        <w:rPr>
-          <w:rFonts w:asciiTheme="minorEastAsia" w:hAnsiTheme="minorEastAsia" w:cs="宋体"/>
-          <w:color w:val="000000"/>
-          <w:kern w:val="0"/>
-          <w:sz w:val="24"/>
-          <w:szCs w:val="24"/>
-        </w:rPr>
-        <w:t>checkout</w:t>
-      </w:r>
-      <w:r>
-        <w:rPr>
-          <w:rFonts w:asciiTheme="minorEastAsia" w:hAnsiTheme="minorEastAsia" w:cs="宋体" w:hint="eastAsia"/>
-          <w:color w:val="000000"/>
-          <w:kern w:val="0"/>
-          <w:sz w:val="24"/>
-          <w:szCs w:val="24"/>
-        </w:rPr>
-        <w:t>)的基线和配置项</w:t>
-      </w:r>
-      <w:proofErr w:type="gramStart"/>
-      <w:r>
-        <w:rPr>
-          <w:rFonts w:asciiTheme="minorEastAsia" w:hAnsiTheme="minorEastAsia" w:cs="宋体" w:hint="eastAsia"/>
-          <w:color w:val="000000"/>
-          <w:kern w:val="0"/>
-          <w:sz w:val="24"/>
-          <w:szCs w:val="24"/>
-        </w:rPr>
-        <w:t>进行检入</w:t>
-      </w:r>
-      <w:proofErr w:type="gramEnd"/>
-      <w:r>
-        <w:rPr>
-          <w:rFonts w:asciiTheme="minorEastAsia" w:hAnsiTheme="minorEastAsia" w:cs="宋体" w:hint="eastAsia"/>
-          <w:color w:val="000000"/>
-          <w:kern w:val="0"/>
-          <w:sz w:val="24"/>
-          <w:szCs w:val="24"/>
-        </w:rPr>
-        <w:t>(</w:t>
-      </w:r>
-      <w:proofErr w:type="spellStart"/>
-      <w:r>
-        <w:rPr>
-          <w:rFonts w:asciiTheme="minorEastAsia" w:hAnsiTheme="minorEastAsia" w:cs="宋体" w:hint="eastAsia"/>
-          <w:color w:val="000000"/>
-          <w:kern w:val="0"/>
-          <w:sz w:val="24"/>
-          <w:szCs w:val="24"/>
-        </w:rPr>
-        <w:t>checkIn</w:t>
-      </w:r>
-      <w:proofErr w:type="spellEnd"/>
-      <w:r>
-        <w:rPr>
-          <w:rFonts w:asciiTheme="minorEastAsia" w:hAnsiTheme="minorEastAsia" w:cs="宋体" w:hint="eastAsia"/>
-          <w:color w:val="000000"/>
-          <w:kern w:val="0"/>
-          <w:sz w:val="24"/>
-          <w:szCs w:val="24"/>
-        </w:rPr>
-        <w:t>)。</w:t>
-      </w:r>
-    </w:p>
-    <w:p>
-      <w:pPr>
-        <w:widowControl/>
-        <w:jc w:val="left"/>
-        <w:rPr>
-          <w:rFonts w:asciiTheme="minorEastAsia" w:hAnsiTheme="minorEastAsia" w:cs="宋体"/>
-          <w:color w:val="FF0000"/>
-          <w:kern w:val="0"/>
-          <w:sz w:val="24"/>
-          <w:szCs w:val="24"/>
-        </w:rPr>
-      </w:pPr>
-      <w:r>
-        <w:rPr>
-          <w:rFonts w:asciiTheme="minorEastAsia" w:hAnsiTheme="minorEastAsia" w:cs="宋体" w:hint="eastAsia"/>
-          <w:color w:val="000000"/>
-          <w:kern w:val="0"/>
-          <w:sz w:val="24"/>
-          <w:szCs w:val="24"/>
-        </w:rPr>
-        <w:t>11.配置状态纪实统计：将新基线加入基线列表，新配置项</w:t>
-      </w:r>
-      <w:r>
-        <w:rPr>
-          <w:rFonts w:asciiTheme="minorEastAsia" w:hAnsiTheme="minorEastAsia" w:cs="宋体"/>
-          <w:color w:val="000000"/>
-          <w:kern w:val="0"/>
-          <w:sz w:val="24"/>
-          <w:szCs w:val="24"/>
-        </w:rPr>
-        <w:t>加入配置项列表，</w:t>
-      </w:r>
-      <w:r>
-        <w:rPr>
-          <w:rFonts w:asciiTheme="minorEastAsia" w:hAnsiTheme="minorEastAsia" w:cs="宋体" w:hint="eastAsia"/>
-          <w:color w:val="000000"/>
-          <w:kern w:val="0"/>
-          <w:sz w:val="24"/>
-          <w:szCs w:val="24"/>
-        </w:rPr>
-        <w:t>问题</w:t>
-      </w:r>
-      <w:r>
-        <w:rPr>
-          <w:rFonts w:asciiTheme="minorEastAsia" w:hAnsiTheme="minorEastAsia" w:cs="宋体"/>
-          <w:color w:val="000000"/>
-          <w:kern w:val="0"/>
-          <w:sz w:val="24"/>
-          <w:szCs w:val="24"/>
-        </w:rPr>
-        <w:t>报告加入问题报告列表，</w:t>
-      </w:r>
-      <w:r>
-        <w:rPr>
-          <w:rFonts w:asciiTheme="minorEastAsia" w:hAnsiTheme="minorEastAsia" w:cs="宋体" w:hint="eastAsia"/>
-          <w:color w:val="000000"/>
-          <w:kern w:val="0"/>
-          <w:sz w:val="24"/>
-          <w:szCs w:val="24"/>
-        </w:rPr>
-        <w:t>变更申请、审核</w:t>
-      </w:r>
-      <w:r>
-        <w:rPr>
-          <w:rFonts w:asciiTheme="minorEastAsia" w:hAnsiTheme="minorEastAsia" w:cs="宋体"/>
-          <w:color w:val="000000"/>
-          <w:kern w:val="0"/>
-          <w:sz w:val="24"/>
-          <w:szCs w:val="24"/>
-        </w:rPr>
-        <w:t>、评审</w:t>
-      </w:r>
-      <w:r>
-        <w:rPr>
-          <w:rFonts w:asciiTheme="minorEastAsia" w:hAnsiTheme="minorEastAsia" w:cs="宋体" w:hint="eastAsia"/>
-          <w:color w:val="000000"/>
-          <w:kern w:val="0"/>
-          <w:sz w:val="24"/>
-          <w:szCs w:val="24"/>
-        </w:rPr>
-        <w:t>记录</w:t>
-      </w:r>
-      <w:r>
-        <w:rPr>
-          <w:rFonts w:asciiTheme="minorEastAsia" w:hAnsiTheme="minorEastAsia" w:cs="宋体"/>
-          <w:color w:val="000000"/>
-          <w:kern w:val="0"/>
-          <w:sz w:val="24"/>
-          <w:szCs w:val="24"/>
-        </w:rPr>
-        <w:t>加入</w:t>
-      </w:r>
-      <w:r>
-        <w:rPr>
-          <w:rFonts w:asciiTheme="minorEastAsia" w:hAnsiTheme="minorEastAsia" w:cs="宋体" w:hint="eastAsia"/>
-          <w:color w:val="000000"/>
-          <w:kern w:val="0"/>
-          <w:sz w:val="24"/>
-          <w:szCs w:val="24"/>
-        </w:rPr>
-        <w:t>变更报告</w:t>
-      </w:r>
-      <w:r>
-        <w:rPr>
-          <w:rFonts w:asciiTheme="minorEastAsia" w:hAnsiTheme="minorEastAsia" w:cs="宋体"/>
-          <w:color w:val="000000"/>
-          <w:kern w:val="0"/>
-          <w:sz w:val="24"/>
-          <w:szCs w:val="24"/>
-        </w:rPr>
-        <w:t>列表。</w:t>
-      </w:r>
+          <w:rFonts w:ascii="Times New Roman"/>
+          <w:highlight w:val="cyan"/>
+        </w:rPr>
+        <w:t>一个图</w:t>
+      </w:r>
+      <w:bookmarkStart w:id="2" w:name="_GoBack"/>
+      <w:bookmarkEnd w:id="2"/>
     </w:p>
     <w:p>
       <w:pPr>
@@ -9235,18 +10032,11 @@
         <w:tabs>
           <w:tab w:val="left" w:pos="5361"/>
         </w:tabs>
-        <w:ind w:firstLineChars="50" w:firstLine="161"/>
       </w:pPr>
       <w:r>
         <w:rPr>
           <w:rFonts w:hint="eastAsia"/>
         </w:rPr>
-        <w:t xml:space="preserve">3.5 </w:t>
-      </w:r>
-      <w:r>
-        <w:rPr>
-          <w:rFonts w:hint="eastAsia"/>
-        </w:rPr>
         <w:t>生命</w:t>
       </w:r>
       <w:r>
@@ -9259,32 +10049,20 @@
         <w:t>流程</w:t>
       </w:r>
       <w:r>
-        <w:t>间是输入输出关系</w:t>
+        <w:t>间</w:t>
+      </w:r>
+      <w:r>
+        <w:rPr>
+          <w:rFonts w:hint="eastAsia"/>
+        </w:rPr>
+        <w:t>的</w:t>
+      </w:r>
+      <w:r>
+        <w:t>输入输出关系</w:t>
       </w:r>
       <w:r>
         <w:tab/>
       </w:r>
-    </w:p>
-    <w:p>
-      <w:pPr>
-        <w:rPr>
-          <w:rFonts w:hint="eastAsia"/>
-        </w:rPr>
-      </w:pPr>
-    </w:p>
-    <w:p>
-      <w:pPr>
-        <w:rPr>
-          <w:rFonts w:hint="eastAsia"/>
-        </w:rPr>
-      </w:pPr>
-    </w:p>
-    <w:p>
-      <w:pPr>
-        <w:rPr>
-          <w:rFonts w:hint="eastAsia"/>
-        </w:rPr>
-      </w:pPr>
     </w:p>
     <w:p/>
     <w:p>
@@ -9318,6 +10096,7 @@
         <w:rPr>
           <w:noProof/>
         </w:rPr>
+        <w:lastRenderedPageBreak/>
         <w:drawing>
           <wp:inline distT="0" distB="0" distL="0" distR="0" wp14:anchorId="7C2CD697" wp14:editId="5F3162E1">
             <wp:extent cx="5269230" cy="6572885"/>
@@ -9336,7 +10115,7 @@
                     </pic:cNvPicPr>
                   </pic:nvPicPr>
                   <pic:blipFill>
-                    <a:blip r:embed="rId8">
+                    <a:blip r:embed="rId9">
                       <a:extLst>
                         <a:ext uri="{28A0092B-C50C-407E-A947-70E740481C1C}">
                           <a14:useLocalDpi xmlns:a14="http://schemas.microsoft.com/office/drawing/2010/main" val="0"/>
@@ -9379,7 +10158,6 @@
         <w:rPr>
           <w:rFonts w:hint="eastAsia"/>
         </w:rPr>
-        <w:lastRenderedPageBreak/>
         <w:t>数据</w:t>
       </w:r>
       <w:r>
@@ -9397,6 +10175,7 @@
         <w:rPr>
           <w:rFonts w:hint="eastAsia"/>
         </w:rPr>
+        <w:lastRenderedPageBreak/>
         <w:t>第四章</w:t>
       </w:r>
       <w:r>
@@ -9458,7 +10237,6 @@
         <w:rPr>
           <w:noProof/>
         </w:rPr>
-        <w:lastRenderedPageBreak/>
         <w:drawing>
           <wp:inline distT="0" distB="0" distL="0" distR="0" wp14:anchorId="04AB2DAE" wp14:editId="36041AD1">
             <wp:extent cx="5273675" cy="5603240"/>
@@ -9477,7 +10255,7 @@
                     </pic:cNvPicPr>
                   </pic:nvPicPr>
                   <pic:blipFill>
-                    <a:blip r:embed="rId9">
+                    <a:blip r:embed="rId10">
                       <a:extLst>
                         <a:ext uri="{28A0092B-C50C-407E-A947-70E740481C1C}">
                           <a14:useLocalDpi xmlns:a14="http://schemas.microsoft.com/office/drawing/2010/main" val="0"/>
@@ -9720,6 +10498,7 @@
         <w:rPr>
           <w:rFonts w:hint="eastAsia"/>
         </w:rPr>
+        <w:lastRenderedPageBreak/>
         <w:t xml:space="preserve"> </w:t>
       </w:r>
       <w:r>
@@ -9882,7 +10661,6 @@
         <w:rPr>
           <w:rFonts w:hint="eastAsia"/>
         </w:rPr>
-        <w:lastRenderedPageBreak/>
         <w:t xml:space="preserve">4.3.1 </w:t>
       </w:r>
       <w:r>
@@ -10931,6 +11709,7 @@
         <w:rPr>
           <w:rFonts w:hint="eastAsia"/>
         </w:rPr>
+        <w:lastRenderedPageBreak/>
         <w:t>例如，变更</w:t>
       </w:r>
       <w:r>
@@ -12447,7 +13226,6 @@
                 <w:kern w:val="0"/>
                 <w:sz w:val="22"/>
               </w:rPr>
-              <w:lastRenderedPageBreak/>
               <w:t>1</w:t>
             </w:r>
           </w:p>
@@ -13624,6 +14402,7 @@
                 <w:kern w:val="0"/>
                 <w:sz w:val="22"/>
               </w:rPr>
+              <w:lastRenderedPageBreak/>
               <w:t>6</w:t>
             </w:r>
           </w:p>
@@ -13802,7 +14581,6 @@
                 <w:kern w:val="0"/>
                 <w:sz w:val="22"/>
               </w:rPr>
-              <w:lastRenderedPageBreak/>
               <w:t>7</w:t>
             </w:r>
           </w:p>
@@ -14085,18 +14863,7 @@
                 <w:kern w:val="0"/>
                 <w:szCs w:val="21"/>
               </w:rPr>
-              <w:t>1.上一子活动应该是配置标识;2.输入的数据项应为开发后基线的受控配置项内容</w:t>
-            </w:r>
-            <w:bookmarkStart w:id="1" w:name="_GoBack"/>
-            <w:bookmarkEnd w:id="1"/>
-            <w:r>
-              <w:rPr>
-                <w:rFonts w:ascii="宋体" w:eastAsia="宋体" w:hAnsi="宋体" w:cs="宋体" w:hint="eastAsia"/>
-                <w:color w:val="000000"/>
-                <w:kern w:val="0"/>
-                <w:szCs w:val="21"/>
-              </w:rPr>
-              <w:t xml:space="preserve"> 3.输出的数据项为变更评审单 3.该变更评审单的要素（上面某章节已确定）应齐全</w:t>
+              <w:t>1.上一子活动应该是配置标识;2.输入的数据项应为开发后基线的受控配置项内容 3.输出的数据项为变更评审单 3.该变更评审单的要素（上面某章节已确定）应齐全</w:t>
             </w:r>
             <w:r>
               <w:rPr>
@@ -14746,6 +15513,7 @@
         <w:rPr>
           <w:rFonts w:hint="eastAsia"/>
         </w:rPr>
+        <w:lastRenderedPageBreak/>
         <w:t>变更内容审查</w:t>
       </w:r>
     </w:p>
@@ -14786,7 +15554,6 @@
         <w:rPr>
           <w:rFonts w:hint="eastAsia"/>
         </w:rPr>
-        <w:lastRenderedPageBreak/>
         <w:t>4.4.1</w:t>
       </w:r>
       <w:r>
@@ -15168,6 +15935,38 @@
     </w:sectPr>
   </w:body>
 </w:document>
+</file>
+
+<file path=word/comments.xml><?xml version="1.0" encoding="utf-8"?>
+<w:comments xmlns:wpc="http://schemas.microsoft.com/office/word/2010/wordprocessingCanvas" xmlns:mc="http://schemas.openxmlformats.org/markup-compatibility/2006" xmlns:o="urn:schemas-microsoft-com:office:office" xmlns:r="http://schemas.openxmlformats.org/officeDocument/2006/relationships" xmlns:m="http://schemas.openxmlformats.org/officeDocument/2006/math" xmlns:v="urn:schemas-microsoft-com:vml" xmlns:wp14="http://schemas.microsoft.com/office/word/2010/wordprocessingDrawing" xmlns:wp="http://schemas.openxmlformats.org/drawingml/2006/wordprocessingDrawing" xmlns:w10="urn:schemas-microsoft-com:office:word" xmlns:w="http://schemas.openxmlformats.org/wordprocessingml/2006/main" xmlns:w14="http://schemas.microsoft.com/office/word/2010/wordml" xmlns:wpg="http://schemas.microsoft.com/office/word/2010/wordprocessingGroup" xmlns:wpi="http://schemas.microsoft.com/office/word/2010/wordprocessingInk" xmlns:wne="http://schemas.microsoft.com/office/word/2006/wordml" xmlns:wps="http://schemas.microsoft.com/office/word/2010/wordprocessingShape" mc:Ignorable="w14 wp14">
+  <w:comment w:id="1" w:author="AutoBVT" w:date="2019-03-02T16:02:00Z" w:initials="A">
+    <w:p>
+      <w:pPr>
+        <w:pStyle w:val="a6"/>
+      </w:pPr>
+      <w:r>
+        <w:rPr>
+          <w:rStyle w:val="a5"/>
+        </w:rPr>
+        <w:annotationRef/>
+      </w:r>
+      <w:r>
+        <w:rPr>
+          <w:rFonts w:ascii="Times New Roman" w:hint="eastAsia"/>
+          <w:highlight w:val="lightGray"/>
+        </w:rPr>
+        <w:t>优化的</w:t>
+      </w:r>
+      <w:r>
+        <w:rPr>
+          <w:rFonts w:ascii="Times New Roman"/>
+          <w:highlight w:val="lightGray"/>
+        </w:rPr>
+        <w:t>统一变更管理</w:t>
+      </w:r>
+    </w:p>
+  </w:comment>
+</w:comments>
 </file>
 
 <file path=word/commentsExtended.xml><?xml version="1.0" encoding="utf-8"?>

</xml_diff>